<commit_message>
few changes in wbs
</commit_message>
<xml_diff>
--- a/Documents/csc290_ideas_work_breakdown.docx
+++ b/Documents/csc290_ideas_work_breakdown.docx
@@ -671,8 +671,6 @@
           </mc:Fallback>
         </mc:AlternateContent>
       </w:r>
-      <w:bookmarkStart w:id="0" w:name="_GoBack"/>
-      <w:bookmarkEnd w:id="0"/>
       <w:r>
         <w:rPr>
           <w:lang w:val="en-US"/>
@@ -1261,6 +1259,8 @@
           <w:lang w:val="en-US"/>
         </w:rPr>
       </w:pPr>
+      <w:bookmarkStart w:id="0" w:name="_GoBack"/>
+      <w:bookmarkEnd w:id="0"/>
       <w:r>
         <w:rPr>
           <w:lang w:val="en-US"/>
@@ -1335,7 +1335,7 @@
                                   <w:b/>
                                   <w:lang w:val="en-US" w:eastAsia="zh-CN"/>
                                 </w:rPr>
-                                <w:t>2.1algorithm</w:t>
+                                <w:t>2.1winning condition</w:t>
                               </w:r>
                               <w:r>
                                 <w:rPr>
@@ -1358,7 +1358,7 @@
                                   <w:rFonts w:hint="eastAsia" w:eastAsia="宋体"/>
                                   <w:lang w:val="en-US" w:eastAsia="zh-CN"/>
                                 </w:rPr>
-                                <w:t>Game is able to decide the winner based on the algorithm .</w:t>
+                                <w:t>Game is able to decide the winner.</w:t>
                               </w:r>
                             </w:p>
                             <w:p/>
@@ -1607,7 +1607,7 @@
                             <w:b/>
                             <w:lang w:val="en-US" w:eastAsia="zh-CN"/>
                           </w:rPr>
-                          <w:t>2.1algorithm</w:t>
+                          <w:t>2.1winning condition</w:t>
                         </w:r>
                         <w:r>
                           <w:rPr>
@@ -1630,7 +1630,7 @@
                             <w:rFonts w:hint="eastAsia" w:eastAsia="宋体"/>
                             <w:lang w:val="en-US" w:eastAsia="zh-CN"/>
                           </w:rPr>
-                          <w:t>Game is able to decide the winner based on the algorithm .</w:t>
+                          <w:t>Game is able to decide the winner.</w:t>
                         </w:r>
                       </w:p>
                       <w:p/>
@@ -2864,7 +2864,7 @@
     <w:lsdException w:qFormat="1" w:unhideWhenUsed="0" w:uiPriority="10" w:semiHidden="0" w:name="Title"/>
     <w:lsdException w:uiPriority="99" w:name="Closing"/>
     <w:lsdException w:uiPriority="99" w:name="Signature"/>
-    <w:lsdException w:uiPriority="1" w:name="Default Paragraph Font"/>
+    <w:lsdException w:qFormat="1" w:uiPriority="1" w:name="Default Paragraph Font"/>
     <w:lsdException w:uiPriority="99" w:name="Body Text"/>
     <w:lsdException w:uiPriority="99" w:name="Body Text Indent"/>
     <w:lsdException w:uiPriority="99" w:name="List Continue"/>
@@ -2884,8 +2884,8 @@
     <w:lsdException w:uiPriority="99" w:name="Body Text Indent 2"/>
     <w:lsdException w:uiPriority="99" w:name="Body Text Indent 3"/>
     <w:lsdException w:uiPriority="99" w:name="Block Text"/>
-    <w:lsdException w:uiPriority="99" w:semiHidden="0" w:name="Hyperlink"/>
-    <w:lsdException w:uiPriority="99" w:name="FollowedHyperlink"/>
+    <w:lsdException w:qFormat="1" w:uiPriority="99" w:semiHidden="0" w:name="Hyperlink"/>
+    <w:lsdException w:qFormat="1" w:uiPriority="99" w:name="FollowedHyperlink"/>
     <w:lsdException w:qFormat="1" w:unhideWhenUsed="0" w:uiPriority="22" w:semiHidden="0" w:name="Strong"/>
     <w:lsdException w:qFormat="1" w:unhideWhenUsed="0" w:uiPriority="20" w:semiHidden="0" w:name="Emphasis"/>
     <w:lsdException w:uiPriority="99" w:name="Document Map"/>
@@ -3067,6 +3067,7 @@
     <w:name w:val="Default Paragraph Font"/>
     <w:semiHidden/>
     <w:unhideWhenUsed/>
+    <w:qFormat/>
     <w:uiPriority w:val="1"/>
   </w:style>
   <w:style w:type="table" w:default="1" w:styleId="2">
@@ -3090,6 +3091,7 @@
     <w:basedOn w:val="3"/>
     <w:semiHidden/>
     <w:unhideWhenUsed/>
+    <w:qFormat/>
     <w:uiPriority w:val="99"/>
     <w:rPr>
       <w:color w:val="954F72" w:themeColor="followedHyperlink"/>
@@ -3105,6 +3107,7 @@
     <w:name w:val="Hyperlink"/>
     <w:basedOn w:val="3"/>
     <w:unhideWhenUsed/>
+    <w:qFormat/>
     <w:uiPriority w:val="99"/>
     <w:rPr>
       <w:color w:val="0563C1" w:themeColor="hyperlink"/>
@@ -3121,6 +3124,7 @@
     <w:basedOn w:val="3"/>
     <w:semiHidden/>
     <w:unhideWhenUsed/>
+    <w:qFormat/>
     <w:uiPriority w:val="99"/>
     <w:rPr>
       <w:color w:val="605E5C"/>

</xml_diff>

<commit_message>
Created a branch working on the project plan. Also made a few changes and additions to current project plan on this branch.
</commit_message>
<xml_diff>
--- a/Documents/csc290_ideas_work_breakdown.docx
+++ b/Documents/csc290_ideas_work_breakdown.docx
@@ -1,6 +1,6 @@
 
 <file path=word/document.xml><?xml version="1.0" encoding="utf-8"?>
-<w:document xmlns:wpc="http://schemas.microsoft.com/office/word/2010/wordprocessingCanvas" xmlns:mc="http://schemas.openxmlformats.org/markup-compatibility/2006" xmlns:o="urn:schemas-microsoft-com:office:office" xmlns:r="http://schemas.openxmlformats.org/officeDocument/2006/relationships" xmlns:m="http://schemas.openxmlformats.org/officeDocument/2006/math" xmlns:v="urn:schemas-microsoft-com:vml" xmlns:wp14="http://schemas.microsoft.com/office/word/2010/wordprocessingDrawing" xmlns:wp="http://schemas.openxmlformats.org/drawingml/2006/wordprocessingDrawing" xmlns:w="http://schemas.openxmlformats.org/wordprocessingml/2006/main" xmlns:w14="http://schemas.microsoft.com/office/word/2010/wordml" xmlns:w10="urn:schemas-microsoft-com:office:word" xmlns:w15="http://schemas.microsoft.com/office/word/2012/wordml" xmlns:wpg="http://schemas.microsoft.com/office/word/2010/wordprocessingGroup" xmlns:wpi="http://schemas.microsoft.com/office/word/2010/wordprocessingInk" xmlns:wne="http://schemas.microsoft.com/office/word/2006/wordml" xmlns:wps="http://schemas.microsoft.com/office/word/2010/wordprocessingShape" xmlns:wpsCustomData="http://www.wps.cn/officeDocument/2013/wpsCustomData" mc:Ignorable="w14 w15 wp14">
+<w:document xmlns:wpc="http://schemas.microsoft.com/office/word/2010/wordprocessingCanvas" xmlns:cx="http://schemas.microsoft.com/office/drawing/2014/chartex" xmlns:cx1="http://schemas.microsoft.com/office/drawing/2015/9/8/chartex" xmlns:cx2="http://schemas.microsoft.com/office/drawing/2015/10/21/chartex" xmlns:cx3="http://schemas.microsoft.com/office/drawing/2016/5/9/chartex" xmlns:cx4="http://schemas.microsoft.com/office/drawing/2016/5/10/chartex" xmlns:cx5="http://schemas.microsoft.com/office/drawing/2016/5/11/chartex" xmlns:cx6="http://schemas.microsoft.com/office/drawing/2016/5/12/chartex" xmlns:cx7="http://schemas.microsoft.com/office/drawing/2016/5/13/chartex" xmlns:cx8="http://schemas.microsoft.com/office/drawing/2016/5/14/chartex" xmlns:mc="http://schemas.openxmlformats.org/markup-compatibility/2006" xmlns:aink="http://schemas.microsoft.com/office/drawing/2016/ink" xmlns:am3d="http://schemas.microsoft.com/office/drawing/2017/model3d" xmlns:o="urn:schemas-microsoft-com:office:office" xmlns:r="http://schemas.openxmlformats.org/officeDocument/2006/relationships" xmlns:m="http://schemas.openxmlformats.org/officeDocument/2006/math" xmlns:v="urn:schemas-microsoft-com:vml" xmlns:wp14="http://schemas.microsoft.com/office/word/2010/wordprocessingDrawing" xmlns:wp="http://schemas.openxmlformats.org/drawingml/2006/wordprocessingDrawing" xmlns:w10="urn:schemas-microsoft-com:office:word" xmlns:w="http://schemas.openxmlformats.org/wordprocessingml/2006/main" xmlns:w14="http://schemas.microsoft.com/office/word/2010/wordml" xmlns:w15="http://schemas.microsoft.com/office/word/2012/wordml" xmlns:w16cid="http://schemas.microsoft.com/office/word/2016/wordml/cid" xmlns:w16se="http://schemas.microsoft.com/office/word/2015/wordml/symex" xmlns:wpg="http://schemas.microsoft.com/office/word/2010/wordprocessingGroup" xmlns:wpi="http://schemas.microsoft.com/office/word/2010/wordprocessingInk" xmlns:wne="http://schemas.microsoft.com/office/word/2006/wordml" xmlns:wps="http://schemas.microsoft.com/office/word/2010/wordprocessingShape" mc:Ignorable="w14 w15 w16se w16cid wp14">
   <w:body>
     <w:p>
       <w:pPr>
@@ -18,7 +18,7 @@
     </w:p>
     <w:p>
       <w:pPr>
-        <w:pStyle w:val="7"/>
+        <w:pStyle w:val="ListParagraph"/>
         <w:numPr>
           <w:ilvl w:val="0"/>
           <w:numId w:val="1"/>
@@ -36,7 +36,7 @@
     </w:p>
     <w:p>
       <w:pPr>
-        <w:pStyle w:val="7"/>
+        <w:pStyle w:val="ListParagraph"/>
         <w:numPr>
           <w:ilvl w:val="0"/>
           <w:numId w:val="1"/>
@@ -63,7 +63,7 @@
     </w:p>
     <w:p>
       <w:pPr>
-        <w:pStyle w:val="7"/>
+        <w:pStyle w:val="ListParagraph"/>
         <w:numPr>
           <w:ilvl w:val="0"/>
           <w:numId w:val="1"/>
@@ -81,7 +81,7 @@
     </w:p>
     <w:p>
       <w:pPr>
-        <w:pStyle w:val="7"/>
+        <w:pStyle w:val="ListParagraph"/>
         <w:numPr>
           <w:ilvl w:val="0"/>
           <w:numId w:val="1"/>
@@ -102,7 +102,7 @@
     </w:p>
     <w:p>
       <w:pPr>
-        <w:pStyle w:val="7"/>
+        <w:pStyle w:val="ListParagraph"/>
         <w:numPr>
           <w:ilvl w:val="0"/>
           <w:numId w:val="1"/>
@@ -120,7 +120,7 @@
     </w:p>
     <w:p>
       <w:pPr>
-        <w:pStyle w:val="7"/>
+        <w:pStyle w:val="ListParagraph"/>
         <w:numPr>
           <w:ilvl w:val="0"/>
           <w:numId w:val="1"/>
@@ -141,7 +141,7 @@
     </w:p>
     <w:p>
       <w:pPr>
-        <w:pStyle w:val="7"/>
+        <w:pStyle w:val="ListParagraph"/>
         <w:numPr>
           <w:ilvl w:val="0"/>
           <w:numId w:val="1"/>
@@ -159,7 +159,7 @@
     </w:p>
     <w:p>
       <w:pPr>
-        <w:pStyle w:val="7"/>
+        <w:pStyle w:val="ListParagraph"/>
         <w:numPr>
           <w:ilvl w:val="0"/>
           <w:numId w:val="1"/>
@@ -177,7 +177,7 @@
     </w:p>
     <w:p>
       <w:pPr>
-        <w:pStyle w:val="7"/>
+        <w:pStyle w:val="ListParagraph"/>
         <w:numPr>
           <w:ilvl w:val="0"/>
           <w:numId w:val="1"/>
@@ -195,7 +195,7 @@
     </w:p>
     <w:p>
       <w:pPr>
-        <w:pStyle w:val="7"/>
+        <w:pStyle w:val="ListParagraph"/>
         <w:numPr>
           <w:ilvl w:val="0"/>
           <w:numId w:val="1"/>
@@ -208,12 +208,18 @@
         <w:rPr>
           <w:lang w:val="en-US"/>
         </w:rPr>
-        <w:t>What will show up on the screen when a player wins or loses?</w:t>
-      </w:r>
-    </w:p>
-    <w:p>
-      <w:pPr>
-        <w:pStyle w:val="7"/>
+        <w:t xml:space="preserve">What will show up on the screen when a </w:t>
+      </w:r>
+      <w:r>
+        <w:rPr>
+          <w:lang w:val="en-US"/>
+        </w:rPr>
+        <w:t>player wins or loses?</w:t>
+      </w:r>
+    </w:p>
+    <w:p>
+      <w:pPr>
+        <w:pStyle w:val="ListParagraph"/>
         <w:numPr>
           <w:ilvl w:val="0"/>
           <w:numId w:val="1"/>
@@ -231,7 +237,7 @@
     </w:p>
     <w:p>
       <w:pPr>
-        <w:pStyle w:val="7"/>
+        <w:pStyle w:val="ListParagraph"/>
         <w:numPr>
           <w:ilvl w:val="0"/>
           <w:numId w:val="1"/>
@@ -244,7 +250,13 @@
         <w:rPr>
           <w:lang w:val="en-US"/>
         </w:rPr>
-        <w:t>When a player wants to make a move, where will the piece needed to make a move appear on the screen? Will the piece be the cursor? Or will the piece to be used appear on some area of the screen?</w:t>
+        <w:t>When a player wants to make a move, where will the piece needed to make a move appear on the screen? Will the piece be the cursor? Or wil</w:t>
+      </w:r>
+      <w:r>
+        <w:rPr>
+          <w:lang w:val="en-US"/>
+        </w:rPr>
+        <w:t>l the piece to be used appear on some area of the screen?</w:t>
       </w:r>
     </w:p>
     <w:p>
@@ -263,7 +275,7 @@
     </w:p>
     <w:p>
       <w:pPr>
-        <w:pStyle w:val="7"/>
+        <w:pStyle w:val="ListParagraph"/>
         <w:numPr>
           <w:ilvl w:val="0"/>
           <w:numId w:val="2"/>
@@ -290,7 +302,7 @@
     </w:p>
     <w:p>
       <w:pPr>
-        <w:pStyle w:val="7"/>
+        <w:pStyle w:val="ListParagraph"/>
         <w:numPr>
           <w:ilvl w:val="0"/>
           <w:numId w:val="2"/>
@@ -303,12 +315,18 @@
         <w:rPr>
           <w:lang w:val="en-US"/>
         </w:rPr>
-        <w:t>After every move, check if a player has won.</w:t>
-      </w:r>
-    </w:p>
-    <w:p>
-      <w:pPr>
-        <w:pStyle w:val="7"/>
+        <w:t xml:space="preserve">After every move, </w:t>
+      </w:r>
+      <w:r>
+        <w:rPr>
+          <w:lang w:val="en-US"/>
+        </w:rPr>
+        <w:t>check if a player has won.</w:t>
+      </w:r>
+    </w:p>
+    <w:p>
+      <w:pPr>
+        <w:pStyle w:val="ListParagraph"/>
         <w:numPr>
           <w:ilvl w:val="0"/>
           <w:numId w:val="2"/>
@@ -326,7 +344,7 @@
     </w:p>
     <w:p>
       <w:pPr>
-        <w:pStyle w:val="7"/>
+        <w:pStyle w:val="ListParagraph"/>
         <w:numPr>
           <w:ilvl w:val="0"/>
           <w:numId w:val="2"/>
@@ -344,7 +362,7 @@
     </w:p>
     <w:p>
       <w:pPr>
-        <w:pStyle w:val="7"/>
+        <w:pStyle w:val="ListParagraph"/>
         <w:ind w:left="0"/>
         <w:rPr>
           <w:lang w:val="en-US"/>
@@ -353,7 +371,7 @@
     </w:p>
     <w:p>
       <w:pPr>
-        <w:pStyle w:val="7"/>
+        <w:pStyle w:val="ListParagraph"/>
         <w:ind w:left="0"/>
         <w:rPr>
           <w:lang w:val="en-US"/>
@@ -363,7 +381,13 @@
         <w:rPr>
           <w:lang w:val="en-US"/>
         </w:rPr>
-        <w:t>How the Work Break Down Structure Could Look Like:</w:t>
+        <w:t xml:space="preserve">How the Work Break </w:t>
+      </w:r>
+      <w:r>
+        <w:rPr>
+          <w:lang w:val="en-US"/>
+        </w:rPr>
+        <w:t>Down Structure Could Look Like:</w:t>
       </w:r>
     </w:p>
     <w:p>
@@ -377,6 +401,7 @@
       <w:r>
         <w:rPr>
           <w:b/>
+          <w:noProof/>
           <w:lang w:val="en-US"/>
         </w:rPr>
         <mc:AlternateContent>
@@ -429,7 +454,7 @@
               </wp:anchor>
             </w:drawing>
           </mc:Choice>
-          <mc:Fallback>
+          <mc:Fallback xmlns:wpsCustomData="http://www.wps.cn/officeDocument/2013/wpsCustomData">
             <w:pict>
               <v:line id="Straight Connector 19" o:spid="_x0000_s1026" o:spt="20" style="position:absolute;left:0pt;margin-left:231pt;margin-top:11.45pt;height:12pt;width:0pt;z-index:251672576;mso-width-relative:page;mso-height-relative:page;" filled="f" stroked="t" coordsize="21600,21600" o:gfxdata="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">
                 <v:fill on="f" focussize="0,0"/>
@@ -450,7 +475,7 @@
       </w:r>
       <w:r>
         <w:rPr>
-          <w:rFonts w:hint="eastAsia" w:eastAsia="宋体"/>
+          <w:rFonts w:eastAsia="SimSun" w:hint="eastAsia"/>
           <w:b/>
           <w:lang w:val="en-US" w:eastAsia="zh-CN"/>
         </w:rPr>
@@ -473,6 +498,7 @@
       <w:r>
         <w:rPr>
           <w:b/>
+          <w:noProof/>
           <w:lang w:val="en-US"/>
         </w:rPr>
         <mc:AlternateContent>
@@ -525,7 +551,7 @@
               </wp:anchor>
             </w:drawing>
           </mc:Choice>
-          <mc:Fallback>
+          <mc:Fallback xmlns:wpsCustomData="http://www.wps.cn/officeDocument/2013/wpsCustomData">
             <w:pict>
               <v:line id="Straight Connector 21" o:spid="_x0000_s1026" o:spt="20" style="position:absolute;left:0pt;flip:x;margin-left:367.8pt;margin-top:0.25pt;height:21.9pt;width:0pt;z-index:251676672;mso-width-relative:page;mso-height-relative:page;" filled="f" stroked="t" coordsize="21600,21600" o:gfxdata="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">
                 <v:fill on="f" focussize="0,0"/>
@@ -540,6 +566,7 @@
       <w:r>
         <w:rPr>
           <w:b/>
+          <w:noProof/>
           <w:lang w:val="en-US"/>
         </w:rPr>
         <mc:AlternateContent>
@@ -592,7 +619,7 @@
               </wp:anchor>
             </w:drawing>
           </mc:Choice>
-          <mc:Fallback>
+          <mc:Fallback xmlns:wpsCustomData="http://www.wps.cn/officeDocument/2013/wpsCustomData">
             <w:pict>
               <v:line id="Straight Connector 20" o:spid="_x0000_s1026" o:spt="20" style="position:absolute;left:0pt;flip:x;margin-left:116.1pt;margin-top:0.65pt;height:21.9pt;width:0pt;z-index:251674624;mso-width-relative:page;mso-height-relative:page;" filled="f" stroked="t" coordsize="21600,21600" o:gfxdata="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">
                 <v:fill on="f" focussize="0,0"/>
@@ -607,6 +634,7 @@
       <w:r>
         <w:rPr>
           <w:b/>
+          <w:noProof/>
           <w:lang w:val="en-US"/>
         </w:rPr>
         <mc:AlternateContent>
@@ -659,7 +687,7 @@
               </wp:anchor>
             </w:drawing>
           </mc:Choice>
-          <mc:Fallback>
+          <mc:Fallback xmlns:wpsCustomData="http://www.wps.cn/officeDocument/2013/wpsCustomData">
             <w:pict>
               <v:line id="Straight Connector 18" o:spid="_x0000_s1026" o:spt="20" style="position:absolute;left:0pt;flip:y;margin-left:116.1pt;margin-top:0.35pt;height:0.6pt;width:252pt;z-index:251671552;mso-width-relative:page;mso-height-relative:page;" filled="f" stroked="t" coordsize="21600,21600" o:gfxdata="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">
                 <v:fill on="f" focussize="0,0"/>
@@ -673,6 +701,7 @@
       </w:r>
       <w:r>
         <w:rPr>
+          <w:noProof/>
           <w:lang w:val="en-US"/>
         </w:rPr>
         <mc:AlternateContent>
@@ -741,7 +770,7 @@
                               </w:r>
                               <w:r>
                                 <w:rPr>
-                                  <w:rFonts w:hint="eastAsia" w:eastAsia="宋体"/>
+                                  <w:rFonts w:eastAsia="SimSun" w:hint="eastAsia"/>
                                   <w:b/>
                                   <w:lang w:val="en-US" w:eastAsia="zh-CN"/>
                                 </w:rPr>
@@ -759,13 +788,13 @@
                               <w:pPr>
                                 <w:jc w:val="center"/>
                                 <w:rPr>
-                                  <w:rFonts w:hint="eastAsia" w:eastAsia="宋体"/>
+                                  <w:rFonts w:eastAsia="SimSun"/>
                                   <w:lang w:val="en-US" w:eastAsia="zh-CN"/>
                                 </w:rPr>
                               </w:pPr>
                               <w:r>
                                 <w:rPr>
-                                  <w:rFonts w:hint="eastAsia" w:eastAsia="宋体"/>
+                                  <w:rFonts w:eastAsia="SimSun" w:hint="eastAsia"/>
                                   <w:lang w:val="en-US" w:eastAsia="zh-CN"/>
                                 </w:rPr>
                                 <w:t>Create a window that shows the board and the positions of the stones on the</w:t>
@@ -775,13 +804,13 @@
                               <w:pPr>
                                 <w:jc w:val="center"/>
                                 <w:rPr>
-                                  <w:rFonts w:hint="default" w:eastAsia="宋体"/>
+                                  <w:rFonts w:eastAsia="SimSun"/>
                                   <w:lang w:val="en-US" w:eastAsia="zh-CN"/>
                                 </w:rPr>
                               </w:pPr>
                               <w:r>
                                 <w:rPr>
-                                  <w:rFonts w:hint="eastAsia" w:eastAsia="宋体"/>
+                                  <w:rFonts w:eastAsia="SimSun" w:hint="eastAsia"/>
                                   <w:lang w:val="en-US" w:eastAsia="zh-CN"/>
                                 </w:rPr>
                                 <w:t>Board.</w:t>
@@ -791,7 +820,7 @@
                               <w:pPr>
                                 <w:jc w:val="center"/>
                                 <w:rPr>
-                                  <w:rFonts w:hint="default" w:eastAsia="宋体"/>
+                                  <w:rFonts w:eastAsia="SimSun"/>
                                   <w:lang w:val="en-US" w:eastAsia="zh-CN"/>
                                 </w:rPr>
                               </w:pPr>
@@ -800,7 +829,7 @@
                               <w:pPr>
                                 <w:jc w:val="center"/>
                                 <w:rPr>
-                                  <w:rFonts w:hint="default" w:eastAsia="宋体"/>
+                                  <w:rFonts w:eastAsia="SimSun"/>
                                   <w:lang w:val="en-US" w:eastAsia="zh-CN"/>
                                 </w:rPr>
                               </w:pPr>
@@ -809,13 +838,13 @@
                               <w:pPr>
                                 <w:jc w:val="center"/>
                                 <w:rPr>
-                                  <w:rFonts w:hint="default" w:eastAsia="宋体"/>
+                                  <w:rFonts w:eastAsia="SimSun"/>
                                   <w:lang w:val="en-US" w:eastAsia="zh-CN"/>
                                 </w:rPr>
                               </w:pPr>
                               <w:r>
                                 <w:rPr>
-                                  <w:rFonts w:hint="eastAsia" w:eastAsia="宋体"/>
+                                  <w:rFonts w:eastAsia="SimSun" w:hint="eastAsia"/>
                                   <w:lang w:val="en-US" w:eastAsia="zh-CN"/>
                                 </w:rPr>
                                 <w:t xml:space="preserve">. </w:t>
@@ -853,13 +882,13 @@
                             <w:p>
                               <w:pPr>
                                 <w:rPr>
-                                  <w:rFonts w:hint="default" w:eastAsia="宋体"/>
+                                  <w:rFonts w:eastAsia="SimSun"/>
                                   <w:lang w:val="en-US" w:eastAsia="zh-CN"/>
                                 </w:rPr>
                               </w:pPr>
                               <w:r>
                                 <w:rPr>
-                                  <w:rFonts w:hint="eastAsia" w:eastAsia="宋体"/>
+                                  <w:rFonts w:eastAsia="SimSun" w:hint="eastAsia"/>
                                   <w:lang w:val="en-US" w:eastAsia="zh-CN"/>
                                 </w:rPr>
                                 <w:t>1.GUI</w:t>
@@ -909,7 +938,7 @@
                               </w:r>
                               <w:r>
                                 <w:rPr>
-                                  <w:rFonts w:hint="eastAsia" w:eastAsia="宋体"/>
+                                  <w:rFonts w:eastAsia="SimSun" w:hint="eastAsia"/>
                                   <w:b/>
                                   <w:lang w:val="en-US" w:eastAsia="zh-CN"/>
                                 </w:rPr>
@@ -927,16 +956,39 @@
                               <w:pPr>
                                 <w:jc w:val="center"/>
                                 <w:rPr>
-                                  <w:rFonts w:hint="default" w:eastAsia="宋体"/>
+                                  <w:rFonts w:eastAsia="SimSun"/>
                                   <w:lang w:val="en-US" w:eastAsia="zh-CN"/>
                                 </w:rPr>
                               </w:pPr>
                               <w:r>
                                 <w:rPr>
-                                  <w:rFonts w:hint="eastAsia" w:eastAsia="宋体"/>
+                                  <w:rFonts w:eastAsia="SimSun" w:hint="eastAsia"/>
                                   <w:lang w:val="en-US" w:eastAsia="zh-CN"/>
                                 </w:rPr>
-                                <w:t>Game is able to show the stones on the board.</w:t>
+                                <w:t xml:space="preserve">Game </w:t>
+                              </w:r>
+                              <w:proofErr w:type="gramStart"/>
+                              <w:r>
+                                <w:rPr>
+                                  <w:rFonts w:eastAsia="SimSun" w:hint="eastAsia"/>
+                                  <w:lang w:val="en-US" w:eastAsia="zh-CN"/>
+                                </w:rPr>
+                                <w:t>is able to</w:t>
+                              </w:r>
+                              <w:proofErr w:type="gramEnd"/>
+                              <w:r>
+                                <w:rPr>
+                                  <w:rFonts w:eastAsia="SimSun" w:hint="eastAsia"/>
+                                  <w:lang w:val="en-US" w:eastAsia="zh-CN"/>
+                                </w:rPr>
+                                <w:t xml:space="preserve"> show the </w:t>
+                              </w:r>
+                              <w:r>
+                                <w:rPr>
+                                  <w:rFonts w:eastAsia="SimSun" w:hint="eastAsia"/>
+                                  <w:lang w:val="en-US" w:eastAsia="zh-CN"/>
+                                </w:rPr>
+                                <w:t>stones on the board.</w:t>
                               </w:r>
                             </w:p>
                             <w:p/>
@@ -1036,7 +1088,7 @@
               </wp:anchor>
             </w:drawing>
           </mc:Choice>
-          <mc:Fallback>
+          <mc:Fallback xmlns:wpsCustomData="http://www.wps.cn/officeDocument/2013/wpsCustomData">
             <w:pict>
               <v:group id="Group 10" o:spid="_x0000_s1026" o:spt="203" style="position:absolute;left:0pt;margin-left:-61.8pt;margin-top:22.85pt;height:208.6pt;width:235.5pt;z-index:251668480;mso-width-relative:page;mso-height-relative:page;" coordsize="2990850,2648922" o:gfxdata="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">
                 <o:lock v:ext="edit" aspectratio="f"/>
@@ -1259,10 +1311,9 @@
           <w:lang w:val="en-US"/>
         </w:rPr>
       </w:pPr>
-      <w:bookmarkStart w:id="0" w:name="_GoBack"/>
-      <w:bookmarkEnd w:id="0"/>
-      <w:r>
-        <w:rPr>
+      <w:r>
+        <w:rPr>
+          <w:noProof/>
           <w:lang w:val="en-US"/>
         </w:rPr>
         <mc:AlternateContent>
@@ -1331,7 +1382,7 @@
                               </w:r>
                               <w:r>
                                 <w:rPr>
-                                  <w:rFonts w:hint="eastAsia" w:eastAsia="宋体"/>
+                                  <w:rFonts w:eastAsia="SimSun" w:hint="eastAsia"/>
                                   <w:b/>
                                   <w:lang w:val="en-US" w:eastAsia="zh-CN"/>
                                 </w:rPr>
@@ -1349,16 +1400,32 @@
                               <w:pPr>
                                 <w:jc w:val="center"/>
                                 <w:rPr>
-                                  <w:rFonts w:hint="default" w:eastAsia="宋体"/>
+                                  <w:rFonts w:eastAsia="SimSun"/>
                                   <w:lang w:val="en-US" w:eastAsia="zh-CN"/>
                                 </w:rPr>
                               </w:pPr>
                               <w:r>
                                 <w:rPr>
-                                  <w:rFonts w:hint="eastAsia" w:eastAsia="宋体"/>
+                                  <w:rFonts w:eastAsia="SimSun" w:hint="eastAsia"/>
                                   <w:lang w:val="en-US" w:eastAsia="zh-CN"/>
                                 </w:rPr>
-                                <w:t>Game is able to decide the winner.</w:t>
+                                <w:t xml:space="preserve">Game </w:t>
+                              </w:r>
+                              <w:proofErr w:type="gramStart"/>
+                              <w:r>
+                                <w:rPr>
+                                  <w:rFonts w:eastAsia="SimSun" w:hint="eastAsia"/>
+                                  <w:lang w:val="en-US" w:eastAsia="zh-CN"/>
+                                </w:rPr>
+                                <w:t>is able to</w:t>
+                              </w:r>
+                              <w:proofErr w:type="gramEnd"/>
+                              <w:r>
+                                <w:rPr>
+                                  <w:rFonts w:eastAsia="SimSun" w:hint="eastAsia"/>
+                                  <w:lang w:val="en-US" w:eastAsia="zh-CN"/>
+                                </w:rPr>
+                                <w:t xml:space="preserve"> decide the winner.</w:t>
                               </w:r>
                             </w:p>
                             <w:p/>
@@ -1393,13 +1460,13 @@
                             <w:p>
                               <w:pPr>
                                 <w:rPr>
-                                  <w:rFonts w:hint="default" w:eastAsia="宋体"/>
+                                  <w:rFonts w:eastAsia="SimSun"/>
                                   <w:lang w:val="en-US" w:eastAsia="zh-CN"/>
                                 </w:rPr>
                               </w:pPr>
                               <w:r>
                                 <w:rPr>
-                                  <w:rFonts w:hint="eastAsia" w:eastAsia="宋体"/>
+                                  <w:rFonts w:eastAsia="SimSun" w:hint="eastAsia"/>
                                   <w:lang w:val="en-US" w:eastAsia="zh-CN"/>
                                 </w:rPr>
                                 <w:t>2.Playing</w:t>
@@ -1449,7 +1516,7 @@
                               </w:r>
                               <w:r>
                                 <w:rPr>
-                                  <w:rFonts w:hint="eastAsia" w:eastAsia="宋体"/>
+                                  <w:rFonts w:eastAsia="SimSun" w:hint="eastAsia"/>
                                   <w:b/>
                                   <w:lang w:val="en-US" w:eastAsia="zh-CN"/>
                                 </w:rPr>
@@ -1467,16 +1534,32 @@
                               <w:pPr>
                                 <w:jc w:val="center"/>
                                 <w:rPr>
-                                  <w:rFonts w:hint="default" w:eastAsia="宋体"/>
+                                  <w:rFonts w:eastAsia="SimSun"/>
                                   <w:lang w:val="en-US" w:eastAsia="zh-CN"/>
                                 </w:rPr>
                               </w:pPr>
                               <w:r>
                                 <w:rPr>
-                                  <w:rFonts w:hint="eastAsia" w:eastAsia="宋体"/>
+                                  <w:rFonts w:eastAsia="SimSun" w:hint="eastAsia"/>
                                   <w:lang w:val="en-US" w:eastAsia="zh-CN"/>
                                 </w:rPr>
-                                <w:t>There are 2 players, players are able to make a move on the board.</w:t>
+                                <w:t xml:space="preserve">There are 2 players, players </w:t>
+                              </w:r>
+                              <w:proofErr w:type="gramStart"/>
+                              <w:r>
+                                <w:rPr>
+                                  <w:rFonts w:eastAsia="SimSun" w:hint="eastAsia"/>
+                                  <w:lang w:val="en-US" w:eastAsia="zh-CN"/>
+                                </w:rPr>
+                                <w:t>are able to</w:t>
+                              </w:r>
+                              <w:proofErr w:type="gramEnd"/>
+                              <w:r>
+                                <w:rPr>
+                                  <w:rFonts w:eastAsia="SimSun" w:hint="eastAsia"/>
+                                  <w:lang w:val="en-US" w:eastAsia="zh-CN"/>
+                                </w:rPr>
+                                <w:t xml:space="preserve"> make a move on the board.</w:t>
                               </w:r>
                             </w:p>
                             <w:p/>
@@ -1576,7 +1659,7 @@
               </wp:anchor>
             </w:drawing>
           </mc:Choice>
-          <mc:Fallback>
+          <mc:Fallback xmlns:wpsCustomData="http://www.wps.cn/officeDocument/2013/wpsCustomData">
             <w:pict>
               <v:group id="Group 11" o:spid="_x0000_s1026" o:spt="203" style="position:absolute;left:0pt;margin-left:228.7pt;margin-top:0.5pt;height:268.9pt;width:235.5pt;mso-position-horizontal-relative:margin;z-index:251670528;mso-width-relative:page;mso-height-relative:page;" coordsize="2990850,3390951" o:gfxdata="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">
                 <o:lock v:ext="edit" aspectratio="f"/>
@@ -1806,6 +1889,9 @@
         </w:rPr>
       </w:pPr>
       <w:r>
+        <w:rPr>
+          <w:noProof/>
+        </w:rPr>
         <mc:AlternateContent>
           <mc:Choice Requires="wps">
             <w:drawing>
@@ -1861,7 +1947,7 @@
                             </w:r>
                             <w:r>
                               <w:rPr>
-                                <w:rFonts w:hint="eastAsia" w:eastAsia="宋体"/>
+                                <w:rFonts w:eastAsia="SimSun" w:hint="eastAsia"/>
                                 <w:b/>
                                 <w:lang w:val="en-US" w:eastAsia="zh-CN"/>
                               </w:rPr>
@@ -1879,16 +1965,32 @@
                             <w:pPr>
                               <w:jc w:val="center"/>
                               <w:rPr>
-                                <w:rFonts w:hint="default" w:eastAsia="宋体"/>
+                                <w:rFonts w:eastAsia="SimSun"/>
                                 <w:lang w:val="en-US" w:eastAsia="zh-CN"/>
                               </w:rPr>
                             </w:pPr>
                             <w:r>
                               <w:rPr>
-                                <w:rFonts w:hint="eastAsia" w:eastAsia="宋体"/>
+                                <w:rFonts w:eastAsia="SimSun" w:hint="eastAsia"/>
                                 <w:lang w:val="en-US" w:eastAsia="zh-CN"/>
                               </w:rPr>
-                              <w:t>A position in the board can be empty or filled, if the postion is empty no position above it can be filled.</w:t>
+                              <w:t xml:space="preserve">A position in the board can be empty or filled, if the </w:t>
+                            </w:r>
+                            <w:proofErr w:type="spellStart"/>
+                            <w:r>
+                              <w:rPr>
+                                <w:rFonts w:eastAsia="SimSun" w:hint="eastAsia"/>
+                                <w:lang w:val="en-US" w:eastAsia="zh-CN"/>
+                              </w:rPr>
+                              <w:t>postion</w:t>
+                            </w:r>
+                            <w:proofErr w:type="spellEnd"/>
+                            <w:r>
+                              <w:rPr>
+                                <w:rFonts w:eastAsia="SimSun" w:hint="eastAsia"/>
+                                <w:lang w:val="en-US" w:eastAsia="zh-CN"/>
+                              </w:rPr>
+                              <w:t xml:space="preserve"> is empty no position above it can be filled.</w:t>
                             </w:r>
                           </w:p>
                           <w:p/>
@@ -1903,7 +2005,7 @@
               </wp:anchor>
             </w:drawing>
           </mc:Choice>
-          <mc:Fallback>
+          <mc:Fallback xmlns:wpsCustomData="http://www.wps.cn/officeDocument/2013/wpsCustomData">
             <w:pict>
               <v:shape id="Text Box 14" o:spid="_x0000_s1026" o:spt="202" type="#_x0000_t202" style="position:absolute;left:0pt;margin-left:188.95pt;margin-top:27.35pt;height:100.25pt;width:240.3pt;z-index:251677696;mso-width-relative:page;mso-height-relative:page;" fillcolor="#FFFFFF [3201]" filled="t" stroked="t" coordsize="21600,21600" o:gfxdata="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">
                 <v:fill on="t" focussize="0,0"/>
@@ -1967,6 +2069,9 @@
         </mc:AlternateContent>
       </w:r>
       <w:r>
+        <w:rPr>
+          <w:noProof/>
+        </w:rPr>
         <mc:AlternateContent>
           <mc:Choice Requires="wps">
             <w:drawing>
@@ -2017,7 +2122,7 @@
               </wp:anchor>
             </w:drawing>
           </mc:Choice>
-          <mc:Fallback>
+          <mc:Fallback xmlns:wpsCustomData="http://www.wps.cn/officeDocument/2013/wpsCustomData">
             <w:pict>
               <v:line id="Straight Connector 16" o:spid="_x0000_s1026" o:spt="20" style="position:absolute;left:0pt;flip:x y;margin-left:430pt;margin-top:66.75pt;height:0.3pt;width:27.9pt;z-index:251678720;mso-width-relative:page;mso-height-relative:page;" filled="f" stroked="t" coordsize="21600,21600" o:gfxdata="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">
                 <v:fill on="f" focussize="0,0"/>
@@ -2107,13 +2212,8 @@
         </w:rPr>
         <w:tab/>
       </w:r>
-    </w:p>
-    <w:p>
-      <w:pPr>
-        <w:rPr>
-          <w:lang w:val="en-US"/>
-        </w:rPr>
-      </w:pPr>
+      <w:bookmarkStart w:id="0" w:name="_GoBack"/>
+      <w:bookmarkEnd w:id="0"/>
     </w:p>
     <w:p>
       <w:pPr>
@@ -2127,6 +2227,7 @@
           <w:b/>
           <w:lang w:val="en-US"/>
         </w:rPr>
+        <w:lastRenderedPageBreak/>
         <w:t>Links I found Useful/Was Inspired By</w:t>
       </w:r>
     </w:p>
@@ -2141,6 +2242,73 @@
         <w:rPr>
           <w:lang w:val="en-US"/>
         </w:rPr>
+        <w:t>-----------------------------------------------------</w:t>
+      </w:r>
+      <w:r>
+        <w:rPr>
+          <w:lang w:val="en-US"/>
+        </w:rPr>
+        <w:t>-------------------------------------------------------------------------------------</w:t>
+      </w:r>
+    </w:p>
+    <w:p>
+      <w:pPr>
+        <w:rPr>
+          <w:lang w:val="en-US"/>
+        </w:rPr>
+      </w:pPr>
+      <w:r>
+        <w:rPr>
+          <w:lang w:val="en-US"/>
+        </w:rPr>
+        <w:t>Using Headings Effectively: Parallel Structure</w:t>
+      </w:r>
+    </w:p>
+    <w:p>
+      <w:pPr>
+        <w:rPr>
+          <w:lang w:val="en-US"/>
+        </w:rPr>
+      </w:pPr>
+      <w:hyperlink r:id="rId6" w:history="1">
+        <w:r>
+          <w:rPr>
+            <w:rStyle w:val="Hyperlink"/>
+            <w:lang w:val="en-US"/>
+          </w:rPr>
+          <w:t>http://colelearning.net/rw_wb/module4/page14.html</w:t>
+        </w:r>
+      </w:hyperlink>
+    </w:p>
+    <w:p>
+      <w:pPr>
+        <w:rPr>
+          <w:lang w:val="en-US"/>
+        </w:rPr>
+      </w:pPr>
+      <w:r>
+        <w:rPr>
+          <w:lang w:val="en-US"/>
+        </w:rPr>
+        <w:t xml:space="preserve">In the </w:t>
+      </w:r>
+      <w:r>
+        <w:rPr>
+          <w:lang w:val="en-US"/>
+        </w:rPr>
+        <w:t>“organization and structure” part of the grading scheme, we must use “parallel structure” for the headings.</w:t>
+      </w:r>
+    </w:p>
+    <w:p>
+      <w:pPr>
+        <w:rPr>
+          <w:lang w:val="en-US"/>
+        </w:rPr>
+      </w:pPr>
+      <w:r>
+        <w:rPr>
+          <w:lang w:val="en-US"/>
+        </w:rPr>
         <w:t>------------------------------------------------------------------------------------------------------------------------------------------</w:t>
       </w:r>
     </w:p>
@@ -2154,50 +2322,48 @@
         <w:rPr>
           <w:lang w:val="en-US"/>
         </w:rPr>
-        <w:t>Using Headings Effectively: Parallel Structure</w:t>
-      </w:r>
-    </w:p>
-    <w:p>
-      <w:pPr>
-        <w:rPr>
-          <w:lang w:val="en-US"/>
-        </w:rPr>
-      </w:pPr>
-      <w:r>
-        <w:fldChar w:fldCharType="begin"/>
-      </w:r>
-      <w:r>
-        <w:instrText xml:space="preserve"> HYPERLINK "http://colelearning.net/rw_wb/module4/page14.html" </w:instrText>
-      </w:r>
-      <w:r>
-        <w:fldChar w:fldCharType="separate"/>
-      </w:r>
-      <w:r>
-        <w:rPr>
-          <w:rStyle w:val="5"/>
-          <w:lang w:val="en-US"/>
-        </w:rPr>
-        <w:t>http://colelearning.net/rw_wb/module4/page14.html</w:t>
-      </w:r>
-      <w:r>
-        <w:rPr>
-          <w:rStyle w:val="5"/>
-          <w:lang w:val="en-US"/>
-        </w:rPr>
-        <w:fldChar w:fldCharType="end"/>
-      </w:r>
-    </w:p>
-    <w:p>
-      <w:pPr>
-        <w:rPr>
-          <w:lang w:val="en-US"/>
-        </w:rPr>
-      </w:pPr>
-      <w:r>
-        <w:rPr>
-          <w:lang w:val="en-US"/>
-        </w:rPr>
-        <w:t>In the “organization and structure” part of the grading scheme, we must use “parallel structure” for the headings.</w:t>
+        <w:t>A Beginne</w:t>
+      </w:r>
+      <w:r>
+        <w:rPr>
+          <w:lang w:val="en-US"/>
+        </w:rPr>
+        <w:t>r-Friendly Guide to Work Breakdown Structures (WBS)</w:t>
+      </w:r>
+    </w:p>
+    <w:p>
+      <w:pPr>
+        <w:rPr>
+          <w:lang w:val="en-US"/>
+        </w:rPr>
+      </w:pPr>
+      <w:hyperlink r:id="rId7" w:history="1">
+        <w:r>
+          <w:rPr>
+            <w:rStyle w:val="Hyperlink"/>
+            <w:lang w:val="en-US"/>
+          </w:rPr>
+          <w:t>https://www.workamajig.com/blog/guide-to-work-breakdown-structures-wbs</w:t>
+        </w:r>
+      </w:hyperlink>
+    </w:p>
+    <w:p>
+      <w:pPr>
+        <w:rPr>
+          <w:lang w:val="en-US"/>
+        </w:rPr>
+      </w:pPr>
+      <w:r>
+        <w:rPr>
+          <w:lang w:val="en-US"/>
+        </w:rPr>
+        <w:t xml:space="preserve">Link has some nice examples of Work Breakdown </w:t>
+      </w:r>
+      <w:r>
+        <w:rPr>
+          <w:lang w:val="en-US"/>
+        </w:rPr>
+        <w:t>Structures. Gives a detailed explanation of how to write tasks as well.</w:t>
       </w:r>
     </w:p>
     <w:p>
@@ -2223,50 +2389,103 @@
         <w:rPr>
           <w:lang w:val="en-US"/>
         </w:rPr>
-        <w:t>A Beginner-Friendly Guide to Work Breakdown Structures (WBS)</w:t>
-      </w:r>
-    </w:p>
-    <w:p>
-      <w:pPr>
-        <w:rPr>
-          <w:lang w:val="en-US"/>
-        </w:rPr>
-      </w:pPr>
-      <w:r>
-        <w:fldChar w:fldCharType="begin"/>
-      </w:r>
-      <w:r>
-        <w:instrText xml:space="preserve"> HYPERLINK "https://www.workamajig.com/blog/guide-to-work-breakdown-structures-wbs" </w:instrText>
-      </w:r>
-      <w:r>
-        <w:fldChar w:fldCharType="separate"/>
-      </w:r>
-      <w:r>
-        <w:rPr>
-          <w:rStyle w:val="5"/>
-          <w:lang w:val="en-US"/>
-        </w:rPr>
-        <w:t>https://www.workamajig.com/blog/guide-to-work-breakdown-structures-wbs</w:t>
-      </w:r>
-      <w:r>
-        <w:rPr>
-          <w:rStyle w:val="5"/>
-          <w:lang w:val="en-US"/>
-        </w:rPr>
-        <w:fldChar w:fldCharType="end"/>
-      </w:r>
-    </w:p>
-    <w:p>
-      <w:pPr>
-        <w:rPr>
-          <w:lang w:val="en-US"/>
-        </w:rPr>
-      </w:pPr>
-      <w:r>
-        <w:rPr>
-          <w:lang w:val="en-US"/>
-        </w:rPr>
-        <w:t>Link has some nice examples of Work Breakdown Structures. Gives a detailed explanation of how to write tasks as well.</w:t>
+        <w:t>Tutorial 2: Connect 4 (alpha 0.2.3)</w:t>
+      </w:r>
+    </w:p>
+    <w:p>
+      <w:pPr>
+        <w:rPr>
+          <w:lang w:val="en-US"/>
+        </w:rPr>
+      </w:pPr>
+      <w:hyperlink r:id="rId8" w:history="1">
+        <w:r>
+          <w:rPr>
+            <w:rStyle w:val="Hyperlink"/>
+            <w:lang w:val="en-US"/>
+          </w:rPr>
+          <w:t>http://jogre.sourceforge.net/connect4_tutorial_a023.htm#mvc</w:t>
+        </w:r>
+      </w:hyperlink>
+    </w:p>
+    <w:p>
+      <w:pPr>
+        <w:rPr>
+          <w:lang w:val="en-US"/>
+        </w:rPr>
+      </w:pPr>
+      <w:r>
+        <w:rPr>
+          <w:lang w:val="en-US"/>
+        </w:rPr>
+        <w:t>Shows how to implement “turn-based game of Connect 4” using the MVC (Model-View-Controller) design pattern in java.</w:t>
+      </w:r>
+    </w:p>
+    <w:p>
+      <w:pPr>
+        <w:rPr>
+          <w:lang w:val="en-US"/>
+        </w:rPr>
+      </w:pPr>
+      <w:r>
+        <w:rPr>
+          <w:lang w:val="en-US"/>
+        </w:rPr>
+        <w:t>----</w:t>
+      </w:r>
+      <w:r>
+        <w:rPr>
+          <w:lang w:val="en-US"/>
+        </w:rPr>
+        <w:t>--------------------------------------------------------------------------------------------------------------------------------------</w:t>
+      </w:r>
+    </w:p>
+    <w:p>
+      <w:pPr>
+        <w:rPr>
+          <w:lang w:val="en-US"/>
+        </w:rPr>
+      </w:pPr>
+      <w:r>
+        <w:rPr>
+          <w:lang w:val="en-US"/>
+        </w:rPr>
+        <w:t>Model View Controller Pattern</w:t>
+      </w:r>
+    </w:p>
+    <w:p>
+      <w:pPr>
+        <w:rPr>
+          <w:lang w:val="en-US"/>
+        </w:rPr>
+      </w:pPr>
+      <w:hyperlink r:id="rId9" w:history="1">
+        <w:r>
+          <w:rPr>
+            <w:rStyle w:val="Hyperlink"/>
+            <w:lang w:val="en-US"/>
+          </w:rPr>
+          <w:t>https://www.tutorialspoint.com/python_design_patterns/python_design_patterns_model_view_controller.htm</w:t>
+        </w:r>
+      </w:hyperlink>
+    </w:p>
+    <w:p>
+      <w:pPr>
+        <w:rPr>
+          <w:lang w:val="en-US"/>
+        </w:rPr>
+      </w:pPr>
+      <w:r>
+        <w:rPr>
+          <w:lang w:val="en-US"/>
+        </w:rPr>
+        <w:t>Using MVC may make dividing work e</w:t>
+      </w:r>
+      <w:r>
+        <w:rPr>
+          <w:lang w:val="en-US"/>
+        </w:rPr>
+        <w:t>asier. However, it may make the implementation of the game somewhat harder.</w:t>
       </w:r>
     </w:p>
     <w:p>
@@ -2292,201 +2511,75 @@
         <w:rPr>
           <w:lang w:val="en-US"/>
         </w:rPr>
-        <w:t>Tutorial 2: Connect 4 (alpha 0.2.3)</w:t>
-      </w:r>
-    </w:p>
-    <w:p>
-      <w:pPr>
-        <w:rPr>
-          <w:lang w:val="en-US"/>
-        </w:rPr>
-      </w:pPr>
-      <w:r>
-        <w:fldChar w:fldCharType="begin"/>
-      </w:r>
-      <w:r>
-        <w:instrText xml:space="preserve"> HYPERLINK "http://jogre.sourceforge.net/connect4_tutorial_a023.htm#mvc" </w:instrText>
-      </w:r>
-      <w:r>
-        <w:fldChar w:fldCharType="separate"/>
-      </w:r>
-      <w:r>
-        <w:rPr>
-          <w:rStyle w:val="5"/>
-          <w:lang w:val="en-US"/>
-        </w:rPr>
-        <w:t>http://jogre.sourceforge.net/connect4_tutorial_a023.htm#mvc</w:t>
-      </w:r>
-      <w:r>
-        <w:rPr>
-          <w:rStyle w:val="5"/>
-          <w:lang w:val="en-US"/>
-        </w:rPr>
-        <w:fldChar w:fldCharType="end"/>
-      </w:r>
-    </w:p>
-    <w:p>
-      <w:pPr>
-        <w:rPr>
-          <w:lang w:val="en-US"/>
-        </w:rPr>
-      </w:pPr>
-      <w:r>
-        <w:rPr>
-          <w:lang w:val="en-US"/>
-        </w:rPr>
-        <w:t>Shows how to implement “turn-based game of Connect 4” using the MVC (Model-View-Controller) design pattern in java.</w:t>
-      </w:r>
-    </w:p>
-    <w:p>
-      <w:pPr>
-        <w:rPr>
-          <w:lang w:val="en-US"/>
-        </w:rPr>
-      </w:pPr>
-      <w:r>
-        <w:rPr>
-          <w:lang w:val="en-US"/>
-        </w:rPr>
-        <w:t>------------------------------------------------------------------------------------------------------------------------------------------</w:t>
-      </w:r>
-    </w:p>
-    <w:p>
-      <w:pPr>
-        <w:rPr>
-          <w:lang w:val="en-US"/>
-        </w:rPr>
-      </w:pPr>
-      <w:r>
-        <w:rPr>
-          <w:lang w:val="en-US"/>
-        </w:rPr>
-        <w:t>Model View Controller Pattern</w:t>
-      </w:r>
-    </w:p>
-    <w:p>
-      <w:pPr>
-        <w:rPr>
-          <w:lang w:val="en-US"/>
-        </w:rPr>
-      </w:pPr>
-      <w:r>
-        <w:fldChar w:fldCharType="begin"/>
-      </w:r>
-      <w:r>
-        <w:instrText xml:space="preserve"> HYPERLINK "https://www.tutorialspoint.com/python_design_patterns/python_design_patterns_model_view_controller.htm" </w:instrText>
-      </w:r>
-      <w:r>
-        <w:fldChar w:fldCharType="separate"/>
-      </w:r>
-      <w:r>
-        <w:rPr>
-          <w:rStyle w:val="5"/>
-          <w:lang w:val="en-US"/>
-        </w:rPr>
-        <w:t>https://www.tutorialspoint.com/python_design_patterns/python_design_patterns_model_view_controller.htm</w:t>
-      </w:r>
-      <w:r>
-        <w:rPr>
-          <w:rStyle w:val="5"/>
-          <w:lang w:val="en-US"/>
-        </w:rPr>
-        <w:fldChar w:fldCharType="end"/>
-      </w:r>
-    </w:p>
-    <w:p>
-      <w:pPr>
-        <w:rPr>
-          <w:lang w:val="en-US"/>
-        </w:rPr>
-      </w:pPr>
-      <w:r>
-        <w:rPr>
-          <w:lang w:val="en-US"/>
-        </w:rPr>
-        <w:t>Using MVC may make dividing work easier. However, it may make the implementation of the game somewhat harder.</w:t>
-      </w:r>
-    </w:p>
-    <w:p>
-      <w:pPr>
-        <w:rPr>
-          <w:lang w:val="en-US"/>
-        </w:rPr>
-      </w:pPr>
-      <w:r>
-        <w:rPr>
-          <w:lang w:val="en-US"/>
-        </w:rPr>
-        <w:t>------------------------------------------------------------------------------------------------------------------------------------------</w:t>
-      </w:r>
-    </w:p>
-    <w:p>
-      <w:pPr>
-        <w:rPr>
-          <w:lang w:val="en-US"/>
-        </w:rPr>
-      </w:pPr>
-      <w:r>
-        <w:rPr>
-          <w:lang w:val="en-US"/>
-        </w:rPr>
-        <w:t>An Introduction to Scrum (a type of Agile Development)</w:t>
-      </w:r>
-    </w:p>
-    <w:p>
-      <w:pPr>
-        <w:rPr>
-          <w:lang w:val="en-US"/>
-        </w:rPr>
-      </w:pPr>
-      <w:r>
-        <w:fldChar w:fldCharType="begin"/>
-      </w:r>
-      <w:r>
-        <w:instrText xml:space="preserve"> HYPERLINK "https://axiom.utm.utoronto.ca/~207/19f/lectures/scrum/" </w:instrText>
-      </w:r>
-      <w:r>
-        <w:fldChar w:fldCharType="separate"/>
-      </w:r>
-      <w:r>
-        <w:rPr>
-          <w:rStyle w:val="5"/>
-          <w:lang w:val="en-US"/>
-        </w:rPr>
-        <w:t>https://axiom.utm.utoronto.ca/~207/19f/lectures/scrum/</w:t>
-      </w:r>
-      <w:r>
-        <w:rPr>
-          <w:rStyle w:val="5"/>
-          <w:lang w:val="en-US"/>
-        </w:rPr>
-        <w:fldChar w:fldCharType="end"/>
-      </w:r>
-    </w:p>
-    <w:p>
-      <w:pPr>
-        <w:rPr>
-          <w:lang w:val="en-US"/>
-        </w:rPr>
-      </w:pPr>
-      <w:r>
-        <w:rPr>
-          <w:lang w:val="en-US"/>
-        </w:rPr>
-        <w:t>This isn’t really necessary now, but it might come in handy later.</w:t>
-      </w:r>
-    </w:p>
-    <w:p>
-      <w:pPr>
-        <w:rPr>
-          <w:lang w:val="en-US"/>
-        </w:rPr>
-      </w:pPr>
-      <w:r>
-        <w:rPr>
-          <w:lang w:val="en-US"/>
-        </w:rPr>
-        <w:t>------------------------------------------------------------------------------------------------------------------------------------------</w:t>
+        <w:t>An Introduction to Scrum (a type of Agile</w:t>
+      </w:r>
+      <w:r>
+        <w:rPr>
+          <w:lang w:val="en-US"/>
+        </w:rPr>
+        <w:t xml:space="preserve"> Development)</w:t>
+      </w:r>
+    </w:p>
+    <w:p>
+      <w:pPr>
+        <w:rPr>
+          <w:lang w:val="en-US"/>
+        </w:rPr>
+      </w:pPr>
+      <w:hyperlink r:id="rId10" w:history="1">
+        <w:r>
+          <w:rPr>
+            <w:rStyle w:val="Hyperlink"/>
+            <w:lang w:val="en-US"/>
+          </w:rPr>
+          <w:t>https://axiom.utm.utoronto.ca/~207/19f/lectures/scrum/</w:t>
+        </w:r>
+      </w:hyperlink>
+    </w:p>
+    <w:p>
+      <w:pPr>
+        <w:rPr>
+          <w:lang w:val="en-US"/>
+        </w:rPr>
+      </w:pPr>
+      <w:r>
+        <w:rPr>
+          <w:lang w:val="en-US"/>
+        </w:rPr>
+        <w:t xml:space="preserve">This isn’t </w:t>
+      </w:r>
+      <w:proofErr w:type="gramStart"/>
+      <w:r>
+        <w:rPr>
+          <w:lang w:val="en-US"/>
+        </w:rPr>
+        <w:t>really necessary</w:t>
+      </w:r>
+      <w:proofErr w:type="gramEnd"/>
+      <w:r>
+        <w:rPr>
+          <w:lang w:val="en-US"/>
+        </w:rPr>
+        <w:t xml:space="preserve"> now, but it might come in handy later.</w:t>
+      </w:r>
+    </w:p>
+    <w:p>
+      <w:pPr>
+        <w:rPr>
+          <w:lang w:val="en-US"/>
+        </w:rPr>
+      </w:pPr>
+      <w:r>
+        <w:rPr>
+          <w:lang w:val="en-US"/>
+        </w:rPr>
+        <w:t>-------------------------------------------------</w:t>
+      </w:r>
+      <w:r>
+        <w:rPr>
+          <w:lang w:val="en-US"/>
+        </w:rPr>
+        <w:t>-----------------------------------------------------------------------------------------</w:t>
       </w:r>
     </w:p>
     <w:p>
@@ -2505,29 +2598,22 @@
           <w:lang w:val="en-US"/>
         </w:rPr>
       </w:pPr>
-      <w:r>
-        <w:fldChar w:fldCharType="begin"/>
-      </w:r>
-      <w:r>
-        <w:instrText xml:space="preserve"> HYPERLINK "http://s.casual.pm.s3.amazonaws.com/toolkit/WebsiteDesign.pdf" </w:instrText>
-      </w:r>
-      <w:r>
-        <w:fldChar w:fldCharType="separate"/>
-      </w:r>
-      <w:r>
-        <w:rPr>
-          <w:rStyle w:val="5"/>
-          <w:lang w:val="en-US"/>
-        </w:rPr>
-        <w:t>http://s.casual.pm.s3.amazonaws.com/toolkit/WebsiteDesign.pdf</w:t>
-      </w:r>
-      <w:r>
-        <w:rPr>
-          <w:rStyle w:val="5"/>
-          <w:lang w:val="en-US"/>
-        </w:rPr>
-        <w:fldChar w:fldCharType="end"/>
-      </w:r>
+      <w:hyperlink r:id="rId11" w:history="1">
+        <w:r>
+          <w:rPr>
+            <w:rStyle w:val="Hyperlink"/>
+            <w:lang w:val="en-US"/>
+          </w:rPr>
+          <w:t>http://s.casual.pm.s3.amazonaws.com/toolkit/WebsiteDesign</w:t>
+        </w:r>
+        <w:r>
+          <w:rPr>
+            <w:rStyle w:val="Hyperlink"/>
+            <w:lang w:val="en-US"/>
+          </w:rPr>
+          <w:t>.pdf</w:t>
+        </w:r>
+      </w:hyperlink>
     </w:p>
     <w:p>
       <w:pPr>
@@ -2545,20 +2631,20 @@
     <w:sectPr>
       <w:pgSz w:w="12240" w:h="15840"/>
       <w:pgMar w:top="1440" w:right="1440" w:bottom="1440" w:left="1440" w:header="708" w:footer="708" w:gutter="0"/>
-      <w:cols w:space="708" w:num="1"/>
-      <w:docGrid w:linePitch="360" w:charSpace="0"/>
+      <w:cols w:space="708"/>
+      <w:docGrid w:linePitch="360"/>
     </w:sectPr>
   </w:body>
 </w:document>
 </file>
 
 <file path=word/numbering.xml><?xml version="1.0" encoding="utf-8"?>
-<w:numbering xmlns:wpc="http://schemas.microsoft.com/office/word/2010/wordprocessingCanvas" xmlns:mc="http://schemas.openxmlformats.org/markup-compatibility/2006" xmlns:o="urn:schemas-microsoft-com:office:office" xmlns:r="http://schemas.openxmlformats.org/officeDocument/2006/relationships" xmlns:m="http://schemas.openxmlformats.org/officeDocument/2006/math" xmlns:v="urn:schemas-microsoft-com:vml" xmlns:wp14="http://schemas.microsoft.com/office/word/2010/wordprocessingDrawing" xmlns:wp="http://schemas.openxmlformats.org/drawingml/2006/wordprocessingDrawing" xmlns:w10="urn:schemas-microsoft-com:office:word" xmlns:w="http://schemas.openxmlformats.org/wordprocessingml/2006/main" xmlns:w14="http://schemas.microsoft.com/office/word/2010/wordml" xmlns:wpg="http://schemas.microsoft.com/office/word/2010/wordprocessingGroup" xmlns:wpi="http://schemas.microsoft.com/office/word/2010/wordprocessingInk" xmlns:wne="http://schemas.microsoft.com/office/word/2006/wordml" xmlns:wps="http://schemas.microsoft.com/office/word/2010/wordprocessingShape" mc:Ignorable="w14 wp14">
-  <w:abstractNum w:abstractNumId="0">
+<w:numbering xmlns:wpc="http://schemas.microsoft.com/office/word/2010/wordprocessingCanvas" xmlns:cx="http://schemas.microsoft.com/office/drawing/2014/chartex" xmlns:cx1="http://schemas.microsoft.com/office/drawing/2015/9/8/chartex" xmlns:cx2="http://schemas.microsoft.com/office/drawing/2015/10/21/chartex" xmlns:cx3="http://schemas.microsoft.com/office/drawing/2016/5/9/chartex" xmlns:cx4="http://schemas.microsoft.com/office/drawing/2016/5/10/chartex" xmlns:cx5="http://schemas.microsoft.com/office/drawing/2016/5/11/chartex" xmlns:cx6="http://schemas.microsoft.com/office/drawing/2016/5/12/chartex" xmlns:cx7="http://schemas.microsoft.com/office/drawing/2016/5/13/chartex" xmlns:cx8="http://schemas.microsoft.com/office/drawing/2016/5/14/chartex" xmlns:mc="http://schemas.openxmlformats.org/markup-compatibility/2006" xmlns:aink="http://schemas.microsoft.com/office/drawing/2016/ink" xmlns:am3d="http://schemas.microsoft.com/office/drawing/2017/model3d" xmlns:o="urn:schemas-microsoft-com:office:office" xmlns:r="http://schemas.openxmlformats.org/officeDocument/2006/relationships" xmlns:m="http://schemas.openxmlformats.org/officeDocument/2006/math" xmlns:v="urn:schemas-microsoft-com:vml" xmlns:wp14="http://schemas.microsoft.com/office/word/2010/wordprocessingDrawing" xmlns:wp="http://schemas.openxmlformats.org/drawingml/2006/wordprocessingDrawing" xmlns:w10="urn:schemas-microsoft-com:office:word" xmlns:w="http://schemas.openxmlformats.org/wordprocessingml/2006/main" xmlns:w14="http://schemas.microsoft.com/office/word/2010/wordml" xmlns:w15="http://schemas.microsoft.com/office/word/2012/wordml" xmlns:w16cid="http://schemas.microsoft.com/office/word/2016/wordml/cid" xmlns:w16se="http://schemas.microsoft.com/office/word/2015/wordml/symex" xmlns:wpg="http://schemas.microsoft.com/office/word/2010/wordprocessingGroup" xmlns:wpi="http://schemas.microsoft.com/office/word/2010/wordprocessingInk" xmlns:wne="http://schemas.microsoft.com/office/word/2006/wordml" xmlns:wps="http://schemas.microsoft.com/office/word/2010/wordprocessingShape" mc:Ignorable="w14 w15 w16se w16cid wp14">
+  <w:abstractNum w:abstractNumId="0" w15:restartNumberingAfterBreak="0">
     <w:nsid w:val="32E52B07"/>
     <w:multiLevelType w:val="multilevel"/>
     <w:tmpl w:val="32E52B07"/>
-    <w:lvl w:ilvl="0" w:tentative="0">
+    <w:lvl w:ilvl="0">
       <w:start w:val="1"/>
       <w:numFmt w:val="bullet"/>
       <w:lvlText w:val=""/>
@@ -2567,10 +2653,10 @@
         <w:ind w:left="720" w:hanging="360"/>
       </w:pPr>
       <w:rPr>
-        <w:rFonts w:hint="default" w:ascii="Symbol" w:hAnsi="Symbol"/>
+        <w:rFonts w:ascii="Symbol" w:hAnsi="Symbol" w:hint="default"/>
       </w:rPr>
     </w:lvl>
-    <w:lvl w:ilvl="1" w:tentative="0">
+    <w:lvl w:ilvl="1">
       <w:start w:val="1"/>
       <w:numFmt w:val="bullet"/>
       <w:lvlText w:val="o"/>
@@ -2579,10 +2665,10 @@
         <w:ind w:left="1440" w:hanging="360"/>
       </w:pPr>
       <w:rPr>
-        <w:rFonts w:hint="default" w:ascii="Courier New" w:hAnsi="Courier New" w:cs="Courier New"/>
+        <w:rFonts w:ascii="Courier New" w:hAnsi="Courier New" w:cs="Courier New" w:hint="default"/>
       </w:rPr>
     </w:lvl>
-    <w:lvl w:ilvl="2" w:tentative="0">
+    <w:lvl w:ilvl="2">
       <w:start w:val="1"/>
       <w:numFmt w:val="bullet"/>
       <w:lvlText w:val=""/>
@@ -2591,10 +2677,10 @@
         <w:ind w:left="2160" w:hanging="360"/>
       </w:pPr>
       <w:rPr>
-        <w:rFonts w:hint="default" w:ascii="Wingdings" w:hAnsi="Wingdings"/>
+        <w:rFonts w:ascii="Wingdings" w:hAnsi="Wingdings" w:hint="default"/>
       </w:rPr>
     </w:lvl>
-    <w:lvl w:ilvl="3" w:tentative="0">
+    <w:lvl w:ilvl="3">
       <w:start w:val="1"/>
       <w:numFmt w:val="bullet"/>
       <w:lvlText w:val=""/>
@@ -2603,10 +2689,10 @@
         <w:ind w:left="2880" w:hanging="360"/>
       </w:pPr>
       <w:rPr>
-        <w:rFonts w:hint="default" w:ascii="Symbol" w:hAnsi="Symbol"/>
+        <w:rFonts w:ascii="Symbol" w:hAnsi="Symbol" w:hint="default"/>
       </w:rPr>
     </w:lvl>
-    <w:lvl w:ilvl="4" w:tentative="0">
+    <w:lvl w:ilvl="4">
       <w:start w:val="1"/>
       <w:numFmt w:val="bullet"/>
       <w:lvlText w:val="o"/>
@@ -2615,10 +2701,10 @@
         <w:ind w:left="3600" w:hanging="360"/>
       </w:pPr>
       <w:rPr>
-        <w:rFonts w:hint="default" w:ascii="Courier New" w:hAnsi="Courier New" w:cs="Courier New"/>
+        <w:rFonts w:ascii="Courier New" w:hAnsi="Courier New" w:cs="Courier New" w:hint="default"/>
       </w:rPr>
     </w:lvl>
-    <w:lvl w:ilvl="5" w:tentative="0">
+    <w:lvl w:ilvl="5">
       <w:start w:val="1"/>
       <w:numFmt w:val="bullet"/>
       <w:lvlText w:val=""/>
@@ -2627,10 +2713,10 @@
         <w:ind w:left="4320" w:hanging="360"/>
       </w:pPr>
       <w:rPr>
-        <w:rFonts w:hint="default" w:ascii="Wingdings" w:hAnsi="Wingdings"/>
+        <w:rFonts w:ascii="Wingdings" w:hAnsi="Wingdings" w:hint="default"/>
       </w:rPr>
     </w:lvl>
-    <w:lvl w:ilvl="6" w:tentative="0">
+    <w:lvl w:ilvl="6">
       <w:start w:val="1"/>
       <w:numFmt w:val="bullet"/>
       <w:lvlText w:val=""/>
@@ -2639,10 +2725,10 @@
         <w:ind w:left="5040" w:hanging="360"/>
       </w:pPr>
       <w:rPr>
-        <w:rFonts w:hint="default" w:ascii="Symbol" w:hAnsi="Symbol"/>
+        <w:rFonts w:ascii="Symbol" w:hAnsi="Symbol" w:hint="default"/>
       </w:rPr>
     </w:lvl>
-    <w:lvl w:ilvl="7" w:tentative="0">
+    <w:lvl w:ilvl="7">
       <w:start w:val="1"/>
       <w:numFmt w:val="bullet"/>
       <w:lvlText w:val="o"/>
@@ -2651,10 +2737,10 @@
         <w:ind w:left="5760" w:hanging="360"/>
       </w:pPr>
       <w:rPr>
-        <w:rFonts w:hint="default" w:ascii="Courier New" w:hAnsi="Courier New" w:cs="Courier New"/>
+        <w:rFonts w:ascii="Courier New" w:hAnsi="Courier New" w:cs="Courier New" w:hint="default"/>
       </w:rPr>
     </w:lvl>
-    <w:lvl w:ilvl="8" w:tentative="0">
+    <w:lvl w:ilvl="8">
       <w:start w:val="1"/>
       <w:numFmt w:val="bullet"/>
       <w:lvlText w:val=""/>
@@ -2663,15 +2749,15 @@
         <w:ind w:left="6480" w:hanging="360"/>
       </w:pPr>
       <w:rPr>
-        <w:rFonts w:hint="default" w:ascii="Wingdings" w:hAnsi="Wingdings"/>
+        <w:rFonts w:ascii="Wingdings" w:hAnsi="Wingdings" w:hint="default"/>
       </w:rPr>
     </w:lvl>
   </w:abstractNum>
-  <w:abstractNum w:abstractNumId="1">
+  <w:abstractNum w:abstractNumId="1" w15:restartNumberingAfterBreak="0">
     <w:nsid w:val="33933E7A"/>
     <w:multiLevelType w:val="multilevel"/>
     <w:tmpl w:val="33933E7A"/>
-    <w:lvl w:ilvl="0" w:tentative="0">
+    <w:lvl w:ilvl="0">
       <w:start w:val="1"/>
       <w:numFmt w:val="bullet"/>
       <w:lvlText w:val=""/>
@@ -2680,10 +2766,10 @@
         <w:ind w:left="720" w:hanging="360"/>
       </w:pPr>
       <w:rPr>
-        <w:rFonts w:hint="default" w:ascii="Symbol" w:hAnsi="Symbol"/>
+        <w:rFonts w:ascii="Symbol" w:hAnsi="Symbol" w:hint="default"/>
       </w:rPr>
     </w:lvl>
-    <w:lvl w:ilvl="1" w:tentative="0">
+    <w:lvl w:ilvl="1">
       <w:start w:val="1"/>
       <w:numFmt w:val="bullet"/>
       <w:lvlText w:val="o"/>
@@ -2692,10 +2778,10 @@
         <w:ind w:left="1440" w:hanging="360"/>
       </w:pPr>
       <w:rPr>
-        <w:rFonts w:hint="default" w:ascii="Courier New" w:hAnsi="Courier New" w:cs="Courier New"/>
+        <w:rFonts w:ascii="Courier New" w:hAnsi="Courier New" w:cs="Courier New" w:hint="default"/>
       </w:rPr>
     </w:lvl>
-    <w:lvl w:ilvl="2" w:tentative="0">
+    <w:lvl w:ilvl="2">
       <w:start w:val="1"/>
       <w:numFmt w:val="bullet"/>
       <w:lvlText w:val=""/>
@@ -2704,10 +2790,10 @@
         <w:ind w:left="2160" w:hanging="360"/>
       </w:pPr>
       <w:rPr>
-        <w:rFonts w:hint="default" w:ascii="Wingdings" w:hAnsi="Wingdings"/>
+        <w:rFonts w:ascii="Wingdings" w:hAnsi="Wingdings" w:hint="default"/>
       </w:rPr>
     </w:lvl>
-    <w:lvl w:ilvl="3" w:tentative="0">
+    <w:lvl w:ilvl="3">
       <w:start w:val="1"/>
       <w:numFmt w:val="bullet"/>
       <w:lvlText w:val=""/>
@@ -2716,10 +2802,10 @@
         <w:ind w:left="2880" w:hanging="360"/>
       </w:pPr>
       <w:rPr>
-        <w:rFonts w:hint="default" w:ascii="Symbol" w:hAnsi="Symbol"/>
+        <w:rFonts w:ascii="Symbol" w:hAnsi="Symbol" w:hint="default"/>
       </w:rPr>
     </w:lvl>
-    <w:lvl w:ilvl="4" w:tentative="0">
+    <w:lvl w:ilvl="4">
       <w:start w:val="1"/>
       <w:numFmt w:val="bullet"/>
       <w:lvlText w:val="o"/>
@@ -2728,10 +2814,10 @@
         <w:ind w:left="3600" w:hanging="360"/>
       </w:pPr>
       <w:rPr>
-        <w:rFonts w:hint="default" w:ascii="Courier New" w:hAnsi="Courier New" w:cs="Courier New"/>
+        <w:rFonts w:ascii="Courier New" w:hAnsi="Courier New" w:cs="Courier New" w:hint="default"/>
       </w:rPr>
     </w:lvl>
-    <w:lvl w:ilvl="5" w:tentative="0">
+    <w:lvl w:ilvl="5">
       <w:start w:val="1"/>
       <w:numFmt w:val="bullet"/>
       <w:lvlText w:val=""/>
@@ -2740,10 +2826,10 @@
         <w:ind w:left="4320" w:hanging="360"/>
       </w:pPr>
       <w:rPr>
-        <w:rFonts w:hint="default" w:ascii="Wingdings" w:hAnsi="Wingdings"/>
+        <w:rFonts w:ascii="Wingdings" w:hAnsi="Wingdings" w:hint="default"/>
       </w:rPr>
     </w:lvl>
-    <w:lvl w:ilvl="6" w:tentative="0">
+    <w:lvl w:ilvl="6">
       <w:start w:val="1"/>
       <w:numFmt w:val="bullet"/>
       <w:lvlText w:val=""/>
@@ -2752,10 +2838,10 @@
         <w:ind w:left="5040" w:hanging="360"/>
       </w:pPr>
       <w:rPr>
-        <w:rFonts w:hint="default" w:ascii="Symbol" w:hAnsi="Symbol"/>
+        <w:rFonts w:ascii="Symbol" w:hAnsi="Symbol" w:hint="default"/>
       </w:rPr>
     </w:lvl>
-    <w:lvl w:ilvl="7" w:tentative="0">
+    <w:lvl w:ilvl="7">
       <w:start w:val="1"/>
       <w:numFmt w:val="bullet"/>
       <w:lvlText w:val="o"/>
@@ -2764,10 +2850,10 @@
         <w:ind w:left="5760" w:hanging="360"/>
       </w:pPr>
       <w:rPr>
-        <w:rFonts w:hint="default" w:ascii="Courier New" w:hAnsi="Courier New" w:cs="Courier New"/>
+        <w:rFonts w:ascii="Courier New" w:hAnsi="Courier New" w:cs="Courier New" w:hint="default"/>
       </w:rPr>
     </w:lvl>
-    <w:lvl w:ilvl="8" w:tentative="0">
+    <w:lvl w:ilvl="8">
       <w:start w:val="1"/>
       <w:numFmt w:val="bullet"/>
       <w:lvlText w:val=""/>
@@ -2776,7 +2862,7 @@
         <w:ind w:left="6480" w:hanging="360"/>
       </w:pPr>
       <w:rPr>
-        <w:rFonts w:hint="default" w:ascii="Wingdings" w:hAnsi="Wingdings"/>
+        <w:rFonts w:ascii="Wingdings" w:hAnsi="Wingdings" w:hint="default"/>
       </w:rPr>
     </w:lvl>
   </w:abstractNum>
@@ -2790,294 +2876,417 @@
 </file>
 
 <file path=word/styles.xml><?xml version="1.0" encoding="utf-8"?>
-<w:styles xmlns:mc="http://schemas.openxmlformats.org/markup-compatibility/2006" xmlns:o="urn:schemas-microsoft-com:office:office" xmlns:r="http://schemas.openxmlformats.org/officeDocument/2006/relationships" xmlns:m="http://schemas.openxmlformats.org/officeDocument/2006/math" xmlns:v="urn:schemas-microsoft-com:vml" xmlns:w="http://schemas.openxmlformats.org/wordprocessingml/2006/main" xmlns:w14="http://schemas.microsoft.com/office/word/2010/wordml" xmlns:w10="urn:schemas-microsoft-com:office:word" xmlns:sl="http://schemas.openxmlformats.org/schemaLibrary/2006/main" mc:Ignorable="w14">
+<w:styles xmlns:mc="http://schemas.openxmlformats.org/markup-compatibility/2006" xmlns:r="http://schemas.openxmlformats.org/officeDocument/2006/relationships" xmlns:w="http://schemas.openxmlformats.org/wordprocessingml/2006/main" xmlns:w14="http://schemas.microsoft.com/office/word/2010/wordml" xmlns:w15="http://schemas.microsoft.com/office/word/2012/wordml" xmlns:w16cid="http://schemas.microsoft.com/office/word/2016/wordml/cid" xmlns:w16se="http://schemas.microsoft.com/office/word/2015/wordml/symex" mc:Ignorable="w14 w15 w16se w16cid">
   <w:docDefaults>
     <w:rPrDefault>
       <w:rPr>
-        <w:rFonts w:ascii="Times New Roman" w:hAnsi="Times New Roman" w:eastAsia="宋体" w:cs="Times New Roman"/>
+        <w:rFonts w:ascii="Times New Roman" w:eastAsia="SimSun" w:hAnsi="Times New Roman" w:cs="Times New Roman"/>
+        <w:lang w:val="en-CA" w:eastAsia="en-CA" w:bidi="ar-SA"/>
       </w:rPr>
     </w:rPrDefault>
+    <w:pPrDefault>
+      <w:pPr>
+        <w:spacing w:after="160" w:line="259" w:lineRule="auto"/>
+      </w:pPr>
+    </w:pPrDefault>
   </w:docDefaults>
-  <w:latentStyles w:count="260" w:defQFormat="0" w:defUnhideWhenUsed="1" w:defSemiHidden="1" w:defUIPriority="99" w:defLockedState="0">
-    <w:lsdException w:qFormat="1" w:unhideWhenUsed="0" w:uiPriority="0" w:semiHidden="0" w:name="Normal"/>
-    <w:lsdException w:qFormat="1" w:unhideWhenUsed="0" w:uiPriority="9" w:semiHidden="0" w:name="heading 1"/>
-    <w:lsdException w:qFormat="1" w:uiPriority="9" w:name="heading 2"/>
-    <w:lsdException w:qFormat="1" w:uiPriority="9" w:name="heading 3"/>
-    <w:lsdException w:qFormat="1" w:uiPriority="9" w:name="heading 4"/>
-    <w:lsdException w:qFormat="1" w:uiPriority="9" w:name="heading 5"/>
-    <w:lsdException w:qFormat="1" w:uiPriority="9" w:name="heading 6"/>
-    <w:lsdException w:qFormat="1" w:uiPriority="9" w:name="heading 7"/>
-    <w:lsdException w:qFormat="1" w:uiPriority="9" w:name="heading 8"/>
-    <w:lsdException w:qFormat="1" w:uiPriority="9" w:name="heading 9"/>
-    <w:lsdException w:uiPriority="99" w:name="index 1"/>
-    <w:lsdException w:uiPriority="99" w:name="index 2"/>
-    <w:lsdException w:uiPriority="99" w:name="index 3"/>
-    <w:lsdException w:uiPriority="99" w:name="index 4"/>
-    <w:lsdException w:uiPriority="99" w:name="index 5"/>
-    <w:lsdException w:uiPriority="99" w:name="index 6"/>
-    <w:lsdException w:uiPriority="99" w:name="index 7"/>
-    <w:lsdException w:uiPriority="99" w:name="index 8"/>
-    <w:lsdException w:uiPriority="99" w:name="index 9"/>
-    <w:lsdException w:uiPriority="39" w:name="toc 1"/>
-    <w:lsdException w:uiPriority="39" w:name="toc 2"/>
-    <w:lsdException w:uiPriority="39" w:name="toc 3"/>
-    <w:lsdException w:uiPriority="39" w:name="toc 4"/>
-    <w:lsdException w:uiPriority="39" w:name="toc 5"/>
-    <w:lsdException w:uiPriority="39" w:name="toc 6"/>
-    <w:lsdException w:uiPriority="39" w:name="toc 7"/>
-    <w:lsdException w:uiPriority="39" w:name="toc 8"/>
-    <w:lsdException w:uiPriority="39" w:name="toc 9"/>
-    <w:lsdException w:uiPriority="99" w:name="Normal Indent"/>
-    <w:lsdException w:uiPriority="99" w:name="footnote text"/>
-    <w:lsdException w:uiPriority="99" w:name="annotation text"/>
-    <w:lsdException w:uiPriority="99" w:name="header"/>
-    <w:lsdException w:uiPriority="99" w:name="footer"/>
-    <w:lsdException w:uiPriority="99" w:name="index heading"/>
-    <w:lsdException w:qFormat="1" w:uiPriority="35" w:name="caption"/>
-    <w:lsdException w:uiPriority="99" w:name="table of figures"/>
-    <w:lsdException w:uiPriority="99" w:name="envelope address"/>
-    <w:lsdException w:uiPriority="99" w:name="envelope return"/>
-    <w:lsdException w:uiPriority="99" w:name="footnote reference"/>
-    <w:lsdException w:uiPriority="99" w:name="annotation reference"/>
-    <w:lsdException w:uiPriority="99" w:name="line number"/>
-    <w:lsdException w:uiPriority="99" w:name="page number"/>
-    <w:lsdException w:uiPriority="99" w:name="endnote reference"/>
-    <w:lsdException w:uiPriority="99" w:name="endnote text"/>
-    <w:lsdException w:uiPriority="99" w:name="table of authorities"/>
-    <w:lsdException w:uiPriority="99" w:name="macro"/>
-    <w:lsdException w:uiPriority="99" w:name="toa heading"/>
-    <w:lsdException w:uiPriority="99" w:name="List"/>
-    <w:lsdException w:uiPriority="99" w:name="List Bullet"/>
-    <w:lsdException w:uiPriority="99" w:name="List Number"/>
-    <w:lsdException w:uiPriority="99" w:name="List 2"/>
-    <w:lsdException w:uiPriority="99" w:name="List 3"/>
-    <w:lsdException w:uiPriority="99" w:name="List 4"/>
-    <w:lsdException w:uiPriority="99" w:name="List 5"/>
-    <w:lsdException w:uiPriority="99" w:name="List Bullet 2"/>
-    <w:lsdException w:uiPriority="99" w:name="List Bullet 3"/>
-    <w:lsdException w:uiPriority="99" w:name="List Bullet 4"/>
-    <w:lsdException w:uiPriority="99" w:name="List Bullet 5"/>
-    <w:lsdException w:uiPriority="99" w:name="List Number 2"/>
-    <w:lsdException w:uiPriority="99" w:name="List Number 3"/>
-    <w:lsdException w:uiPriority="99" w:name="List Number 4"/>
-    <w:lsdException w:uiPriority="99" w:name="List Number 5"/>
-    <w:lsdException w:qFormat="1" w:unhideWhenUsed="0" w:uiPriority="10" w:semiHidden="0" w:name="Title"/>
-    <w:lsdException w:uiPriority="99" w:name="Closing"/>
-    <w:lsdException w:uiPriority="99" w:name="Signature"/>
-    <w:lsdException w:qFormat="1" w:uiPriority="1" w:name="Default Paragraph Font"/>
-    <w:lsdException w:uiPriority="99" w:name="Body Text"/>
-    <w:lsdException w:uiPriority="99" w:name="Body Text Indent"/>
-    <w:lsdException w:uiPriority="99" w:name="List Continue"/>
-    <w:lsdException w:uiPriority="99" w:name="List Continue 2"/>
-    <w:lsdException w:uiPriority="99" w:name="List Continue 3"/>
-    <w:lsdException w:uiPriority="99" w:name="List Continue 4"/>
-    <w:lsdException w:uiPriority="99" w:name="List Continue 5"/>
-    <w:lsdException w:uiPriority="99" w:name="Message Header"/>
-    <w:lsdException w:qFormat="1" w:unhideWhenUsed="0" w:uiPriority="11" w:semiHidden="0" w:name="Subtitle"/>
-    <w:lsdException w:uiPriority="99" w:name="Salutation"/>
-    <w:lsdException w:uiPriority="99" w:name="Date"/>
-    <w:lsdException w:uiPriority="99" w:name="Body Text First Indent"/>
-    <w:lsdException w:uiPriority="99" w:name="Body Text First Indent 2"/>
-    <w:lsdException w:uiPriority="99" w:name="Note Heading"/>
-    <w:lsdException w:uiPriority="99" w:name="Body Text 2"/>
-    <w:lsdException w:uiPriority="99" w:name="Body Text 3"/>
-    <w:lsdException w:uiPriority="99" w:name="Body Text Indent 2"/>
-    <w:lsdException w:uiPriority="99" w:name="Body Text Indent 3"/>
-    <w:lsdException w:uiPriority="99" w:name="Block Text"/>
-    <w:lsdException w:qFormat="1" w:uiPriority="99" w:semiHidden="0" w:name="Hyperlink"/>
-    <w:lsdException w:qFormat="1" w:uiPriority="99" w:name="FollowedHyperlink"/>
-    <w:lsdException w:qFormat="1" w:unhideWhenUsed="0" w:uiPriority="22" w:semiHidden="0" w:name="Strong"/>
-    <w:lsdException w:qFormat="1" w:unhideWhenUsed="0" w:uiPriority="20" w:semiHidden="0" w:name="Emphasis"/>
-    <w:lsdException w:uiPriority="99" w:name="Document Map"/>
-    <w:lsdException w:uiPriority="99" w:name="Plain Text"/>
-    <w:lsdException w:uiPriority="99" w:name="E-mail Signature"/>
-    <w:lsdException w:uiPriority="99" w:name="Normal (Web)"/>
-    <w:lsdException w:uiPriority="99" w:name="HTML Acronym"/>
-    <w:lsdException w:uiPriority="99" w:name="HTML Address"/>
-    <w:lsdException w:uiPriority="99" w:name="HTML Cite"/>
-    <w:lsdException w:uiPriority="99" w:name="HTML Code"/>
-    <w:lsdException w:uiPriority="99" w:name="HTML Definition"/>
-    <w:lsdException w:uiPriority="99" w:name="HTML Keyboard"/>
-    <w:lsdException w:uiPriority="99" w:name="HTML Preformatted"/>
-    <w:lsdException w:uiPriority="99" w:name="HTML Sample"/>
-    <w:lsdException w:uiPriority="99" w:name="HTML Typewriter"/>
-    <w:lsdException w:uiPriority="99" w:name="HTML Variable"/>
-    <w:lsdException w:qFormat="1" w:uiPriority="99" w:name="Normal Table"/>
-    <w:lsdException w:uiPriority="99" w:name="annotation subject"/>
-    <w:lsdException w:uiPriority="99" w:name="Table Simple 1"/>
-    <w:lsdException w:uiPriority="99" w:name="Table Simple 2"/>
-    <w:lsdException w:uiPriority="99" w:name="Table Simple 3"/>
-    <w:lsdException w:uiPriority="99" w:name="Table Classic 1"/>
-    <w:lsdException w:uiPriority="99" w:name="Table Classic 2"/>
-    <w:lsdException w:uiPriority="99" w:name="Table Classic 3"/>
-    <w:lsdException w:uiPriority="99" w:name="Table Classic 4"/>
-    <w:lsdException w:uiPriority="99" w:name="Table Colorful 1"/>
-    <w:lsdException w:uiPriority="99" w:name="Table Colorful 2"/>
-    <w:lsdException w:uiPriority="99" w:name="Table Colorful 3"/>
-    <w:lsdException w:uiPriority="99" w:name="Table Columns 1"/>
-    <w:lsdException w:uiPriority="99" w:name="Table Columns 2"/>
-    <w:lsdException w:uiPriority="99" w:name="Table Columns 3"/>
-    <w:lsdException w:uiPriority="99" w:name="Table Columns 4"/>
-    <w:lsdException w:uiPriority="99" w:name="Table Columns 5"/>
-    <w:lsdException w:uiPriority="99" w:name="Table Grid 1"/>
-    <w:lsdException w:uiPriority="99" w:name="Table Grid 2"/>
-    <w:lsdException w:uiPriority="99" w:name="Table Grid 3"/>
-    <w:lsdException w:uiPriority="99" w:name="Table Grid 4"/>
-    <w:lsdException w:uiPriority="99" w:name="Table Grid 5"/>
-    <w:lsdException w:uiPriority="99" w:name="Table Grid 6"/>
-    <w:lsdException w:uiPriority="99" w:name="Table Grid 7"/>
-    <w:lsdException w:uiPriority="99" w:name="Table Grid 8"/>
-    <w:lsdException w:uiPriority="99" w:name="Table List 1"/>
-    <w:lsdException w:uiPriority="99" w:name="Table List 2"/>
-    <w:lsdException w:uiPriority="99" w:name="Table List 3"/>
-    <w:lsdException w:uiPriority="99" w:name="Table List 4"/>
-    <w:lsdException w:uiPriority="99" w:name="Table List 5"/>
-    <w:lsdException w:uiPriority="99" w:name="Table List 6"/>
-    <w:lsdException w:uiPriority="99" w:name="Table List 7"/>
-    <w:lsdException w:uiPriority="99" w:name="Table List 8"/>
-    <w:lsdException w:uiPriority="99" w:name="Table 3D effects 1"/>
-    <w:lsdException w:uiPriority="99" w:name="Table 3D effects 2"/>
-    <w:lsdException w:uiPriority="99" w:name="Table 3D effects 3"/>
-    <w:lsdException w:uiPriority="99" w:name="Table Contemporary"/>
-    <w:lsdException w:uiPriority="99" w:name="Table Elegant"/>
-    <w:lsdException w:uiPriority="99" w:name="Table Professional"/>
-    <w:lsdException w:uiPriority="99" w:name="Table Subtle 1"/>
-    <w:lsdException w:uiPriority="99" w:name="Table Subtle 2"/>
-    <w:lsdException w:uiPriority="99" w:name="Table Web 1"/>
-    <w:lsdException w:uiPriority="99" w:name="Table Web 2"/>
-    <w:lsdException w:uiPriority="99" w:name="Table Web 3"/>
-    <w:lsdException w:uiPriority="99" w:name="Balloon Text"/>
-    <w:lsdException w:unhideWhenUsed="0" w:uiPriority="39" w:semiHidden="0" w:name="Table Grid"/>
-    <w:lsdException w:uiPriority="99" w:name="Table Theme"/>
-    <w:lsdException w:unhideWhenUsed="0" w:uiPriority="60" w:semiHidden="0" w:name="Light Shading"/>
-    <w:lsdException w:unhideWhenUsed="0" w:uiPriority="61" w:semiHidden="0" w:name="Light List"/>
-    <w:lsdException w:unhideWhenUsed="0" w:uiPriority="62" w:semiHidden="0" w:name="Light Grid"/>
-    <w:lsdException w:unhideWhenUsed="0" w:uiPriority="63" w:semiHidden="0" w:name="Medium Shading 1"/>
-    <w:lsdException w:unhideWhenUsed="0" w:uiPriority="64" w:semiHidden="0" w:name="Medium Shading 2"/>
-    <w:lsdException w:unhideWhenUsed="0" w:uiPriority="65" w:semiHidden="0" w:name="Medium List 1"/>
-    <w:lsdException w:unhideWhenUsed="0" w:uiPriority="66" w:semiHidden="0" w:name="Medium List 2"/>
-    <w:lsdException w:unhideWhenUsed="0" w:uiPriority="67" w:semiHidden="0" w:name="Medium Grid 1"/>
-    <w:lsdException w:unhideWhenUsed="0" w:uiPriority="68" w:semiHidden="0" w:name="Medium Grid 2"/>
-    <w:lsdException w:unhideWhenUsed="0" w:uiPriority="69" w:semiHidden="0" w:name="Medium Grid 3"/>
-    <w:lsdException w:unhideWhenUsed="0" w:uiPriority="70" w:semiHidden="0" w:name="Dark List"/>
-    <w:lsdException w:unhideWhenUsed="0" w:uiPriority="71" w:semiHidden="0" w:name="Colorful Shading"/>
-    <w:lsdException w:unhideWhenUsed="0" w:uiPriority="72" w:semiHidden="0" w:name="Colorful List"/>
-    <w:lsdException w:unhideWhenUsed="0" w:uiPriority="73" w:semiHidden="0" w:name="Colorful Grid"/>
-    <w:lsdException w:unhideWhenUsed="0" w:uiPriority="60" w:semiHidden="0" w:name="Light Shading Accent 1"/>
-    <w:lsdException w:unhideWhenUsed="0" w:uiPriority="61" w:semiHidden="0" w:name="Light List Accent 1"/>
-    <w:lsdException w:unhideWhenUsed="0" w:uiPriority="62" w:semiHidden="0" w:name="Light Grid Accent 1"/>
-    <w:lsdException w:unhideWhenUsed="0" w:uiPriority="63" w:semiHidden="0" w:name="Medium Shading 1 Accent 1"/>
-    <w:lsdException w:unhideWhenUsed="0" w:uiPriority="64" w:semiHidden="0" w:name="Medium Shading 2 Accent 1"/>
-    <w:lsdException w:unhideWhenUsed="0" w:uiPriority="65" w:semiHidden="0" w:name="Medium List 1 Accent 1"/>
-    <w:lsdException w:qFormat="1" w:unhideWhenUsed="0" w:uiPriority="34" w:semiHidden="0" w:name="List Paragraph"/>
-    <w:lsdException w:unhideWhenUsed="0" w:uiPriority="66" w:semiHidden="0" w:name="Medium List 2 Accent 1"/>
-    <w:lsdException w:unhideWhenUsed="0" w:uiPriority="67" w:semiHidden="0" w:name="Medium Grid 1 Accent 1"/>
-    <w:lsdException w:unhideWhenUsed="0" w:uiPriority="68" w:semiHidden="0" w:name="Medium Grid 2 Accent 1"/>
-    <w:lsdException w:unhideWhenUsed="0" w:uiPriority="69" w:semiHidden="0" w:name="Medium Grid 3 Accent 1"/>
-    <w:lsdException w:unhideWhenUsed="0" w:uiPriority="70" w:semiHidden="0" w:name="Dark List Accent 1"/>
-    <w:lsdException w:unhideWhenUsed="0" w:uiPriority="71" w:semiHidden="0" w:name="Colorful Shading Accent 1"/>
-    <w:lsdException w:unhideWhenUsed="0" w:uiPriority="72" w:semiHidden="0" w:name="Colorful List Accent 1"/>
-    <w:lsdException w:unhideWhenUsed="0" w:uiPriority="73" w:semiHidden="0" w:name="Colorful Grid Accent 1"/>
-    <w:lsdException w:unhideWhenUsed="0" w:uiPriority="60" w:semiHidden="0" w:name="Light Shading Accent 2"/>
-    <w:lsdException w:unhideWhenUsed="0" w:uiPriority="61" w:semiHidden="0" w:name="Light List Accent 2"/>
-    <w:lsdException w:unhideWhenUsed="0" w:uiPriority="62" w:semiHidden="0" w:name="Light Grid Accent 2"/>
-    <w:lsdException w:unhideWhenUsed="0" w:uiPriority="63" w:semiHidden="0" w:name="Medium Shading 1 Accent 2"/>
-    <w:lsdException w:unhideWhenUsed="0" w:uiPriority="64" w:semiHidden="0" w:name="Medium Shading 2 Accent 2"/>
-    <w:lsdException w:unhideWhenUsed="0" w:uiPriority="65" w:semiHidden="0" w:name="Medium List 1 Accent 2"/>
-    <w:lsdException w:unhideWhenUsed="0" w:uiPriority="66" w:semiHidden="0" w:name="Medium List 2 Accent 2"/>
-    <w:lsdException w:unhideWhenUsed="0" w:uiPriority="67" w:semiHidden="0" w:name="Medium Grid 1 Accent 2"/>
-    <w:lsdException w:unhideWhenUsed="0" w:uiPriority="68" w:semiHidden="0" w:name="Medium Grid 2 Accent 2"/>
-    <w:lsdException w:unhideWhenUsed="0" w:uiPriority="69" w:semiHidden="0" w:name="Medium Grid 3 Accent 2"/>
-    <w:lsdException w:unhideWhenUsed="0" w:uiPriority="70" w:semiHidden="0" w:name="Dark List Accent 2"/>
-    <w:lsdException w:unhideWhenUsed="0" w:uiPriority="71" w:semiHidden="0" w:name="Colorful Shading Accent 2"/>
-    <w:lsdException w:unhideWhenUsed="0" w:uiPriority="72" w:semiHidden="0" w:name="Colorful List Accent 2"/>
-    <w:lsdException w:unhideWhenUsed="0" w:uiPriority="73" w:semiHidden="0" w:name="Colorful Grid Accent 2"/>
-    <w:lsdException w:unhideWhenUsed="0" w:uiPriority="60" w:semiHidden="0" w:name="Light Shading Accent 3"/>
-    <w:lsdException w:unhideWhenUsed="0" w:uiPriority="61" w:semiHidden="0" w:name="Light List Accent 3"/>
-    <w:lsdException w:unhideWhenUsed="0" w:uiPriority="62" w:semiHidden="0" w:name="Light Grid Accent 3"/>
-    <w:lsdException w:unhideWhenUsed="0" w:uiPriority="63" w:semiHidden="0" w:name="Medium Shading 1 Accent 3"/>
-    <w:lsdException w:unhideWhenUsed="0" w:uiPriority="64" w:semiHidden="0" w:name="Medium Shading 2 Accent 3"/>
-    <w:lsdException w:unhideWhenUsed="0" w:uiPriority="65" w:semiHidden="0" w:name="Medium List 1 Accent 3"/>
-    <w:lsdException w:unhideWhenUsed="0" w:uiPriority="66" w:semiHidden="0" w:name="Medium List 2 Accent 3"/>
-    <w:lsdException w:unhideWhenUsed="0" w:uiPriority="67" w:semiHidden="0" w:name="Medium Grid 1 Accent 3"/>
-    <w:lsdException w:unhideWhenUsed="0" w:uiPriority="68" w:semiHidden="0" w:name="Medium Grid 2 Accent 3"/>
-    <w:lsdException w:unhideWhenUsed="0" w:uiPriority="69" w:semiHidden="0" w:name="Medium Grid 3 Accent 3"/>
-    <w:lsdException w:unhideWhenUsed="0" w:uiPriority="70" w:semiHidden="0" w:name="Dark List Accent 3"/>
-    <w:lsdException w:unhideWhenUsed="0" w:uiPriority="71" w:semiHidden="0" w:name="Colorful Shading Accent 3"/>
-    <w:lsdException w:unhideWhenUsed="0" w:uiPriority="72" w:semiHidden="0" w:name="Colorful List Accent 3"/>
-    <w:lsdException w:unhideWhenUsed="0" w:uiPriority="73" w:semiHidden="0" w:name="Colorful Grid Accent 3"/>
-    <w:lsdException w:unhideWhenUsed="0" w:uiPriority="60" w:semiHidden="0" w:name="Light Shading Accent 4"/>
-    <w:lsdException w:unhideWhenUsed="0" w:uiPriority="61" w:semiHidden="0" w:name="Light List Accent 4"/>
-    <w:lsdException w:unhideWhenUsed="0" w:uiPriority="62" w:semiHidden="0" w:name="Light Grid Accent 4"/>
-    <w:lsdException w:unhideWhenUsed="0" w:uiPriority="63" w:semiHidden="0" w:name="Medium Shading 1 Accent 4"/>
-    <w:lsdException w:unhideWhenUsed="0" w:uiPriority="64" w:semiHidden="0" w:name="Medium Shading 2 Accent 4"/>
-    <w:lsdException w:unhideWhenUsed="0" w:uiPriority="65" w:semiHidden="0" w:name="Medium List 1 Accent 4"/>
-    <w:lsdException w:unhideWhenUsed="0" w:uiPriority="66" w:semiHidden="0" w:name="Medium List 2 Accent 4"/>
-    <w:lsdException w:unhideWhenUsed="0" w:uiPriority="67" w:semiHidden="0" w:name="Medium Grid 1 Accent 4"/>
-    <w:lsdException w:unhideWhenUsed="0" w:uiPriority="68" w:semiHidden="0" w:name="Medium Grid 2 Accent 4"/>
-    <w:lsdException w:unhideWhenUsed="0" w:uiPriority="69" w:semiHidden="0" w:name="Medium Grid 3 Accent 4"/>
-    <w:lsdException w:unhideWhenUsed="0" w:uiPriority="70" w:semiHidden="0" w:name="Dark List Accent 4"/>
-    <w:lsdException w:unhideWhenUsed="0" w:uiPriority="71" w:semiHidden="0" w:name="Colorful Shading Accent 4"/>
-    <w:lsdException w:unhideWhenUsed="0" w:uiPriority="72" w:semiHidden="0" w:name="Colorful List Accent 4"/>
-    <w:lsdException w:unhideWhenUsed="0" w:uiPriority="73" w:semiHidden="0" w:name="Colorful Grid Accent 4"/>
-    <w:lsdException w:unhideWhenUsed="0" w:uiPriority="60" w:semiHidden="0" w:name="Light Shading Accent 5"/>
-    <w:lsdException w:unhideWhenUsed="0" w:uiPriority="61" w:semiHidden="0" w:name="Light List Accent 5"/>
-    <w:lsdException w:unhideWhenUsed="0" w:uiPriority="62" w:semiHidden="0" w:name="Light Grid Accent 5"/>
-    <w:lsdException w:unhideWhenUsed="0" w:uiPriority="63" w:semiHidden="0" w:name="Medium Shading 1 Accent 5"/>
-    <w:lsdException w:unhideWhenUsed="0" w:uiPriority="64" w:semiHidden="0" w:name="Medium Shading 2 Accent 5"/>
-    <w:lsdException w:unhideWhenUsed="0" w:uiPriority="65" w:semiHidden="0" w:name="Medium List 1 Accent 5"/>
-    <w:lsdException w:unhideWhenUsed="0" w:uiPriority="66" w:semiHidden="0" w:name="Medium List 2 Accent 5"/>
-    <w:lsdException w:unhideWhenUsed="0" w:uiPriority="67" w:semiHidden="0" w:name="Medium Grid 1 Accent 5"/>
-    <w:lsdException w:unhideWhenUsed="0" w:uiPriority="68" w:semiHidden="0" w:name="Medium Grid 2 Accent 5"/>
-    <w:lsdException w:unhideWhenUsed="0" w:uiPriority="69" w:semiHidden="0" w:name="Medium Grid 3 Accent 5"/>
-    <w:lsdException w:unhideWhenUsed="0" w:uiPriority="70" w:semiHidden="0" w:name="Dark List Accent 5"/>
-    <w:lsdException w:unhideWhenUsed="0" w:uiPriority="71" w:semiHidden="0" w:name="Colorful Shading Accent 5"/>
-    <w:lsdException w:unhideWhenUsed="0" w:uiPriority="72" w:semiHidden="0" w:name="Colorful List Accent 5"/>
-    <w:lsdException w:unhideWhenUsed="0" w:uiPriority="73" w:semiHidden="0" w:name="Colorful Grid Accent 5"/>
-    <w:lsdException w:unhideWhenUsed="0" w:uiPriority="60" w:semiHidden="0" w:name="Light Shading Accent 6"/>
-    <w:lsdException w:unhideWhenUsed="0" w:uiPriority="61" w:semiHidden="0" w:name="Light List Accent 6"/>
-    <w:lsdException w:unhideWhenUsed="0" w:uiPriority="62" w:semiHidden="0" w:name="Light Grid Accent 6"/>
-    <w:lsdException w:unhideWhenUsed="0" w:uiPriority="63" w:semiHidden="0" w:name="Medium Shading 1 Accent 6"/>
-    <w:lsdException w:unhideWhenUsed="0" w:uiPriority="64" w:semiHidden="0" w:name="Medium Shading 2 Accent 6"/>
-    <w:lsdException w:unhideWhenUsed="0" w:uiPriority="65" w:semiHidden="0" w:name="Medium List 1 Accent 6"/>
-    <w:lsdException w:unhideWhenUsed="0" w:uiPriority="66" w:semiHidden="0" w:name="Medium List 2 Accent 6"/>
-    <w:lsdException w:unhideWhenUsed="0" w:uiPriority="67" w:semiHidden="0" w:name="Medium Grid 1 Accent 6"/>
-    <w:lsdException w:unhideWhenUsed="0" w:uiPriority="68" w:semiHidden="0" w:name="Medium Grid 2 Accent 6"/>
-    <w:lsdException w:unhideWhenUsed="0" w:uiPriority="69" w:semiHidden="0" w:name="Medium Grid 3 Accent 6"/>
-    <w:lsdException w:unhideWhenUsed="0" w:uiPriority="70" w:semiHidden="0" w:name="Dark List Accent 6"/>
-    <w:lsdException w:unhideWhenUsed="0" w:uiPriority="71" w:semiHidden="0" w:name="Colorful Shading Accent 6"/>
-    <w:lsdException w:unhideWhenUsed="0" w:uiPriority="72" w:semiHidden="0" w:name="Colorful List Accent 6"/>
-    <w:lsdException w:unhideWhenUsed="0" w:uiPriority="73" w:semiHidden="0" w:name="Colorful Grid Accent 6"/>
+  <w:latentStyles w:defLockedState="0" w:defUIPriority="99" w:defSemiHidden="0" w:defUnhideWhenUsed="0" w:defQFormat="0" w:count="375">
+    <w:lsdException w:name="Normal" w:uiPriority="0" w:qFormat="1"/>
+    <w:lsdException w:name="heading 1" w:uiPriority="9" w:qFormat="1"/>
+    <w:lsdException w:name="heading 2" w:semiHidden="1" w:uiPriority="9" w:unhideWhenUsed="1" w:qFormat="1"/>
+    <w:lsdException w:name="heading 3" w:semiHidden="1" w:uiPriority="9" w:unhideWhenUsed="1" w:qFormat="1"/>
+    <w:lsdException w:name="heading 4" w:semiHidden="1" w:uiPriority="9" w:unhideWhenUsed="1" w:qFormat="1"/>
+    <w:lsdException w:name="heading 5" w:semiHidden="1" w:uiPriority="9" w:unhideWhenUsed="1" w:qFormat="1"/>
+    <w:lsdException w:name="heading 6" w:semiHidden="1" w:uiPriority="9" w:unhideWhenUsed="1" w:qFormat="1"/>
+    <w:lsdException w:name="heading 7" w:semiHidden="1" w:uiPriority="9" w:unhideWhenUsed="1" w:qFormat="1"/>
+    <w:lsdException w:name="heading 8" w:semiHidden="1" w:uiPriority="9" w:unhideWhenUsed="1" w:qFormat="1"/>
+    <w:lsdException w:name="heading 9" w:semiHidden="1" w:uiPriority="9" w:unhideWhenUsed="1" w:qFormat="1"/>
+    <w:lsdException w:name="index 1" w:semiHidden="1" w:unhideWhenUsed="1"/>
+    <w:lsdException w:name="index 2" w:semiHidden="1" w:unhideWhenUsed="1"/>
+    <w:lsdException w:name="index 3" w:semiHidden="1" w:unhideWhenUsed="1"/>
+    <w:lsdException w:name="index 4" w:semiHidden="1" w:unhideWhenUsed="1"/>
+    <w:lsdException w:name="index 5" w:semiHidden="1" w:unhideWhenUsed="1"/>
+    <w:lsdException w:name="index 6" w:semiHidden="1" w:unhideWhenUsed="1"/>
+    <w:lsdException w:name="index 7" w:semiHidden="1" w:unhideWhenUsed="1"/>
+    <w:lsdException w:name="index 8" w:semiHidden="1" w:unhideWhenUsed="1"/>
+    <w:lsdException w:name="index 9" w:semiHidden="1" w:unhideWhenUsed="1"/>
+    <w:lsdException w:name="toc 1" w:semiHidden="1" w:uiPriority="39" w:unhideWhenUsed="1"/>
+    <w:lsdException w:name="toc 2" w:semiHidden="1" w:uiPriority="39" w:unhideWhenUsed="1"/>
+    <w:lsdException w:name="toc 3" w:semiHidden="1" w:uiPriority="39" w:unhideWhenUsed="1"/>
+    <w:lsdException w:name="toc 4" w:semiHidden="1" w:uiPriority="39" w:unhideWhenUsed="1"/>
+    <w:lsdException w:name="toc 5" w:semiHidden="1" w:uiPriority="39" w:unhideWhenUsed="1"/>
+    <w:lsdException w:name="toc 6" w:semiHidden="1" w:uiPriority="39" w:unhideWhenUsed="1"/>
+    <w:lsdException w:name="toc 7" w:semiHidden="1" w:uiPriority="39" w:unhideWhenUsed="1"/>
+    <w:lsdException w:name="toc 8" w:semiHidden="1" w:uiPriority="39" w:unhideWhenUsed="1"/>
+    <w:lsdException w:name="toc 9" w:semiHidden="1" w:uiPriority="39" w:unhideWhenUsed="1"/>
+    <w:lsdException w:name="Normal Indent" w:semiHidden="1" w:unhideWhenUsed="1"/>
+    <w:lsdException w:name="footnote text" w:semiHidden="1" w:unhideWhenUsed="1"/>
+    <w:lsdException w:name="annotation text" w:semiHidden="1" w:unhideWhenUsed="1"/>
+    <w:lsdException w:name="header" w:semiHidden="1" w:unhideWhenUsed="1"/>
+    <w:lsdException w:name="footer" w:semiHidden="1" w:unhideWhenUsed="1"/>
+    <w:lsdException w:name="index heading" w:semiHidden="1" w:unhideWhenUsed="1"/>
+    <w:lsdException w:name="caption" w:semiHidden="1" w:uiPriority="35" w:unhideWhenUsed="1" w:qFormat="1"/>
+    <w:lsdException w:name="table of figures" w:semiHidden="1" w:unhideWhenUsed="1"/>
+    <w:lsdException w:name="envelope address" w:semiHidden="1" w:unhideWhenUsed="1"/>
+    <w:lsdException w:name="envelope return" w:semiHidden="1" w:unhideWhenUsed="1"/>
+    <w:lsdException w:name="footnote reference" w:semiHidden="1" w:unhideWhenUsed="1"/>
+    <w:lsdException w:name="annotation reference" w:semiHidden="1" w:unhideWhenUsed="1"/>
+    <w:lsdException w:name="line number" w:semiHidden="1" w:unhideWhenUsed="1"/>
+    <w:lsdException w:name="page number" w:semiHidden="1" w:unhideWhenUsed="1"/>
+    <w:lsdException w:name="endnote reference" w:semiHidden="1" w:unhideWhenUsed="1"/>
+    <w:lsdException w:name="endnote text" w:semiHidden="1" w:unhideWhenUsed="1"/>
+    <w:lsdException w:name="table of authorities" w:semiHidden="1" w:unhideWhenUsed="1"/>
+    <w:lsdException w:name="macro" w:semiHidden="1" w:unhideWhenUsed="1"/>
+    <w:lsdException w:name="toa heading" w:semiHidden="1" w:unhideWhenUsed="1"/>
+    <w:lsdException w:name="List" w:semiHidden="1" w:unhideWhenUsed="1"/>
+    <w:lsdException w:name="List Bullet" w:semiHidden="1" w:unhideWhenUsed="1"/>
+    <w:lsdException w:name="List Number" w:semiHidden="1" w:unhideWhenUsed="1"/>
+    <w:lsdException w:name="List 2" w:semiHidden="1" w:unhideWhenUsed="1"/>
+    <w:lsdException w:name="List 3" w:semiHidden="1" w:unhideWhenUsed="1"/>
+    <w:lsdException w:name="List 4" w:semiHidden="1" w:unhideWhenUsed="1"/>
+    <w:lsdException w:name="List 5" w:semiHidden="1" w:unhideWhenUsed="1"/>
+    <w:lsdException w:name="List Bullet 2" w:semiHidden="1" w:unhideWhenUsed="1"/>
+    <w:lsdException w:name="List Bullet 3" w:semiHidden="1" w:unhideWhenUsed="1"/>
+    <w:lsdException w:name="List Bullet 4" w:semiHidden="1" w:unhideWhenUsed="1"/>
+    <w:lsdException w:name="List Bullet 5" w:semiHidden="1" w:unhideWhenUsed="1"/>
+    <w:lsdException w:name="List Number 2" w:semiHidden="1" w:unhideWhenUsed="1"/>
+    <w:lsdException w:name="List Number 3" w:semiHidden="1" w:unhideWhenUsed="1"/>
+    <w:lsdException w:name="List Number 4" w:semiHidden="1" w:unhideWhenUsed="1"/>
+    <w:lsdException w:name="List Number 5" w:semiHidden="1" w:unhideWhenUsed="1"/>
+    <w:lsdException w:name="Title" w:uiPriority="10" w:qFormat="1"/>
+    <w:lsdException w:name="Closing" w:semiHidden="1" w:unhideWhenUsed="1"/>
+    <w:lsdException w:name="Signature" w:semiHidden="1" w:unhideWhenUsed="1"/>
+    <w:lsdException w:name="Default Paragraph Font" w:semiHidden="1" w:uiPriority="1" w:unhideWhenUsed="1" w:qFormat="1"/>
+    <w:lsdException w:name="Body Text" w:semiHidden="1" w:unhideWhenUsed="1"/>
+    <w:lsdException w:name="Body Text Indent" w:semiHidden="1" w:unhideWhenUsed="1"/>
+    <w:lsdException w:name="List Continue" w:semiHidden="1" w:unhideWhenUsed="1"/>
+    <w:lsdException w:name="List Continue 2" w:semiHidden="1" w:unhideWhenUsed="1"/>
+    <w:lsdException w:name="List Continue 3" w:semiHidden="1" w:unhideWhenUsed="1"/>
+    <w:lsdException w:name="List Continue 4" w:semiHidden="1" w:unhideWhenUsed="1"/>
+    <w:lsdException w:name="List Continue 5" w:semiHidden="1" w:unhideWhenUsed="1"/>
+    <w:lsdException w:name="Message Header" w:semiHidden="1" w:unhideWhenUsed="1"/>
+    <w:lsdException w:name="Subtitle" w:uiPriority="11" w:qFormat="1"/>
+    <w:lsdException w:name="Salutation" w:semiHidden="1" w:unhideWhenUsed="1"/>
+    <w:lsdException w:name="Date" w:semiHidden="1" w:unhideWhenUsed="1"/>
+    <w:lsdException w:name="Body Text First Indent" w:semiHidden="1" w:unhideWhenUsed="1"/>
+    <w:lsdException w:name="Body Text First Indent 2" w:semiHidden="1" w:unhideWhenUsed="1"/>
+    <w:lsdException w:name="Note Heading" w:semiHidden="1" w:unhideWhenUsed="1"/>
+    <w:lsdException w:name="Body Text 2" w:semiHidden="1" w:unhideWhenUsed="1"/>
+    <w:lsdException w:name="Body Text 3" w:semiHidden="1" w:unhideWhenUsed="1"/>
+    <w:lsdException w:name="Body Text Indent 2" w:semiHidden="1" w:unhideWhenUsed="1"/>
+    <w:lsdException w:name="Body Text Indent 3" w:semiHidden="1" w:unhideWhenUsed="1"/>
+    <w:lsdException w:name="Block Text" w:semiHidden="1" w:unhideWhenUsed="1"/>
+    <w:lsdException w:name="Hyperlink" w:unhideWhenUsed="1" w:qFormat="1"/>
+    <w:lsdException w:name="FollowedHyperlink" w:semiHidden="1" w:unhideWhenUsed="1" w:qFormat="1"/>
+    <w:lsdException w:name="Strong" w:uiPriority="22" w:qFormat="1"/>
+    <w:lsdException w:name="Emphasis" w:uiPriority="20" w:qFormat="1"/>
+    <w:lsdException w:name="Document Map" w:semiHidden="1" w:unhideWhenUsed="1"/>
+    <w:lsdException w:name="Plain Text" w:semiHidden="1" w:unhideWhenUsed="1"/>
+    <w:lsdException w:name="E-mail Signature" w:semiHidden="1" w:unhideWhenUsed="1"/>
+    <w:lsdException w:name="HTML Top of Form" w:semiHidden="1" w:unhideWhenUsed="1"/>
+    <w:lsdException w:name="HTML Bottom of Form" w:semiHidden="1" w:unhideWhenUsed="1"/>
+    <w:lsdException w:name="Normal (Web)" w:semiHidden="1" w:unhideWhenUsed="1"/>
+    <w:lsdException w:name="HTML Acronym" w:semiHidden="1" w:unhideWhenUsed="1"/>
+    <w:lsdException w:name="HTML Address" w:semiHidden="1" w:unhideWhenUsed="1"/>
+    <w:lsdException w:name="HTML Cite" w:semiHidden="1" w:unhideWhenUsed="1"/>
+    <w:lsdException w:name="HTML Code" w:semiHidden="1" w:unhideWhenUsed="1"/>
+    <w:lsdException w:name="HTML Definition" w:semiHidden="1" w:unhideWhenUsed="1"/>
+    <w:lsdException w:name="HTML Keyboard" w:semiHidden="1" w:unhideWhenUsed="1"/>
+    <w:lsdException w:name="HTML Preformatted" w:semiHidden="1" w:unhideWhenUsed="1"/>
+    <w:lsdException w:name="HTML Sample" w:semiHidden="1" w:unhideWhenUsed="1"/>
+    <w:lsdException w:name="HTML Typewriter" w:semiHidden="1" w:unhideWhenUsed="1"/>
+    <w:lsdException w:name="HTML Variable" w:semiHidden="1" w:unhideWhenUsed="1"/>
+    <w:lsdException w:name="Normal Table" w:semiHidden="1" w:unhideWhenUsed="1" w:qFormat="1"/>
+    <w:lsdException w:name="annotation subject" w:semiHidden="1" w:unhideWhenUsed="1"/>
+    <w:lsdException w:name="No List" w:semiHidden="1" w:unhideWhenUsed="1"/>
+    <w:lsdException w:name="Outline List 1" w:semiHidden="1" w:unhideWhenUsed="1"/>
+    <w:lsdException w:name="Outline List 2" w:semiHidden="1" w:unhideWhenUsed="1"/>
+    <w:lsdException w:name="Outline List 3" w:semiHidden="1" w:unhideWhenUsed="1"/>
+    <w:lsdException w:name="Table Simple 1" w:semiHidden="1" w:unhideWhenUsed="1"/>
+    <w:lsdException w:name="Table Simple 2" w:semiHidden="1" w:unhideWhenUsed="1"/>
+    <w:lsdException w:name="Table Simple 3" w:semiHidden="1" w:unhideWhenUsed="1"/>
+    <w:lsdException w:name="Table Classic 1" w:semiHidden="1" w:unhideWhenUsed="1"/>
+    <w:lsdException w:name="Table Classic 2" w:semiHidden="1" w:unhideWhenUsed="1"/>
+    <w:lsdException w:name="Table Classic 3" w:semiHidden="1" w:unhideWhenUsed="1"/>
+    <w:lsdException w:name="Table Classic 4" w:semiHidden="1" w:unhideWhenUsed="1"/>
+    <w:lsdException w:name="Table Colorful 1" w:semiHidden="1" w:unhideWhenUsed="1"/>
+    <w:lsdException w:name="Table Colorful 2" w:semiHidden="1" w:unhideWhenUsed="1"/>
+    <w:lsdException w:name="Table Colorful 3" w:semiHidden="1" w:unhideWhenUsed="1"/>
+    <w:lsdException w:name="Table Columns 1" w:semiHidden="1" w:unhideWhenUsed="1"/>
+    <w:lsdException w:name="Table Columns 2" w:semiHidden="1" w:unhideWhenUsed="1"/>
+    <w:lsdException w:name="Table Columns 3" w:semiHidden="1" w:unhideWhenUsed="1"/>
+    <w:lsdException w:name="Table Columns 4" w:semiHidden="1" w:unhideWhenUsed="1"/>
+    <w:lsdException w:name="Table Columns 5" w:semiHidden="1" w:unhideWhenUsed="1"/>
+    <w:lsdException w:name="Table Grid 1" w:semiHidden="1" w:unhideWhenUsed="1"/>
+    <w:lsdException w:name="Table Grid 2" w:semiHidden="1" w:unhideWhenUsed="1"/>
+    <w:lsdException w:name="Table Grid 3" w:semiHidden="1" w:unhideWhenUsed="1"/>
+    <w:lsdException w:name="Table Grid 4" w:semiHidden="1" w:unhideWhenUsed="1"/>
+    <w:lsdException w:name="Table Grid 5" w:semiHidden="1" w:unhideWhenUsed="1"/>
+    <w:lsdException w:name="Table Grid 6" w:semiHidden="1" w:unhideWhenUsed="1"/>
+    <w:lsdException w:name="Table Grid 7" w:semiHidden="1" w:unhideWhenUsed="1"/>
+    <w:lsdException w:name="Table Grid 8" w:semiHidden="1" w:unhideWhenUsed="1"/>
+    <w:lsdException w:name="Table List 1" w:semiHidden="1" w:unhideWhenUsed="1"/>
+    <w:lsdException w:name="Table List 2" w:semiHidden="1" w:unhideWhenUsed="1"/>
+    <w:lsdException w:name="Table List 3" w:semiHidden="1" w:unhideWhenUsed="1"/>
+    <w:lsdException w:name="Table List 4" w:semiHidden="1" w:unhideWhenUsed="1"/>
+    <w:lsdException w:name="Table List 5" w:semiHidden="1" w:unhideWhenUsed="1"/>
+    <w:lsdException w:name="Table List 6" w:semiHidden="1" w:unhideWhenUsed="1"/>
+    <w:lsdException w:name="Table List 7" w:semiHidden="1" w:unhideWhenUsed="1"/>
+    <w:lsdException w:name="Table List 8" w:semiHidden="1" w:unhideWhenUsed="1"/>
+    <w:lsdException w:name="Table 3D effects 1" w:semiHidden="1" w:unhideWhenUsed="1"/>
+    <w:lsdException w:name="Table 3D effects 2" w:semiHidden="1" w:unhideWhenUsed="1"/>
+    <w:lsdException w:name="Table 3D effects 3" w:semiHidden="1" w:unhideWhenUsed="1"/>
+    <w:lsdException w:name="Table Contemporary" w:semiHidden="1" w:unhideWhenUsed="1"/>
+    <w:lsdException w:name="Table Elegant" w:semiHidden="1" w:unhideWhenUsed="1"/>
+    <w:lsdException w:name="Table Professional" w:semiHidden="1" w:unhideWhenUsed="1"/>
+    <w:lsdException w:name="Table Subtle 1" w:semiHidden="1" w:unhideWhenUsed="1"/>
+    <w:lsdException w:name="Table Subtle 2" w:semiHidden="1" w:unhideWhenUsed="1"/>
+    <w:lsdException w:name="Table Web 1" w:semiHidden="1" w:unhideWhenUsed="1"/>
+    <w:lsdException w:name="Table Web 2" w:semiHidden="1" w:unhideWhenUsed="1"/>
+    <w:lsdException w:name="Table Web 3" w:semiHidden="1" w:unhideWhenUsed="1"/>
+    <w:lsdException w:name="Balloon Text" w:semiHidden="1" w:unhideWhenUsed="1"/>
+    <w:lsdException w:name="Table Grid" w:uiPriority="39"/>
+    <w:lsdException w:name="Table Theme" w:semiHidden="1" w:unhideWhenUsed="1"/>
+    <w:lsdException w:name="Placeholder Text" w:semiHidden="1"/>
+    <w:lsdException w:name="Light Shading" w:uiPriority="60"/>
+    <w:lsdException w:name="Light List" w:uiPriority="61"/>
+    <w:lsdException w:name="Light Grid" w:uiPriority="62"/>
+    <w:lsdException w:name="Medium Shading 1" w:uiPriority="63"/>
+    <w:lsdException w:name="Medium Shading 2" w:uiPriority="64"/>
+    <w:lsdException w:name="Medium List 1" w:uiPriority="65"/>
+    <w:lsdException w:name="Medium List 2" w:uiPriority="66"/>
+    <w:lsdException w:name="Medium Grid 1" w:uiPriority="67"/>
+    <w:lsdException w:name="Medium Grid 2" w:uiPriority="68"/>
+    <w:lsdException w:name="Medium Grid 3" w:uiPriority="69"/>
+    <w:lsdException w:name="Dark List" w:uiPriority="70"/>
+    <w:lsdException w:name="Colorful Shading" w:uiPriority="71"/>
+    <w:lsdException w:name="Colorful List" w:uiPriority="72"/>
+    <w:lsdException w:name="Colorful Grid" w:uiPriority="73"/>
+    <w:lsdException w:name="Light Shading Accent 1" w:uiPriority="60"/>
+    <w:lsdException w:name="Light List Accent 1" w:uiPriority="61"/>
+    <w:lsdException w:name="Light Grid Accent 1" w:uiPriority="62"/>
+    <w:lsdException w:name="Medium Shading 1 Accent 1" w:uiPriority="63"/>
+    <w:lsdException w:name="Medium Shading 2 Accent 1" w:uiPriority="64"/>
+    <w:lsdException w:name="Medium List 1 Accent 1" w:uiPriority="65"/>
+    <w:lsdException w:name="Revision" w:semiHidden="1"/>
+    <w:lsdException w:name="List Paragraph" w:uiPriority="34" w:qFormat="1"/>
+    <w:lsdException w:name="Medium List 2 Accent 1" w:uiPriority="66"/>
+    <w:lsdException w:name="Medium Grid 1 Accent 1" w:uiPriority="67"/>
+    <w:lsdException w:name="Medium Grid 2 Accent 1" w:uiPriority="68"/>
+    <w:lsdException w:name="Medium Grid 3 Accent 1" w:uiPriority="69"/>
+    <w:lsdException w:name="Dark List Accent 1" w:uiPriority="70"/>
+    <w:lsdException w:name="Colorful Shading Accent 1" w:uiPriority="71"/>
+    <w:lsdException w:name="Colorful List Accent 1" w:uiPriority="72"/>
+    <w:lsdException w:name="Colorful Grid Accent 1" w:uiPriority="73"/>
+    <w:lsdException w:name="Light Shading Accent 2" w:uiPriority="60"/>
+    <w:lsdException w:name="Light List Accent 2" w:uiPriority="61"/>
+    <w:lsdException w:name="Light Grid Accent 2" w:uiPriority="62"/>
+    <w:lsdException w:name="Medium Shading 1 Accent 2" w:uiPriority="63"/>
+    <w:lsdException w:name="Medium Shading 2 Accent 2" w:uiPriority="64"/>
+    <w:lsdException w:name="Medium List 1 Accent 2" w:uiPriority="65"/>
+    <w:lsdException w:name="Medium List 2 Accent 2" w:uiPriority="66"/>
+    <w:lsdException w:name="Medium Grid 1 Accent 2" w:uiPriority="67"/>
+    <w:lsdException w:name="Medium Grid 2 Accent 2" w:uiPriority="68"/>
+    <w:lsdException w:name="Medium Grid 3 Accent 2" w:uiPriority="69"/>
+    <w:lsdException w:name="Dark List Accent 2" w:uiPriority="70"/>
+    <w:lsdException w:name="Colorful Shading Accent 2" w:uiPriority="71"/>
+    <w:lsdException w:name="Colorful List Accent 2" w:uiPriority="72"/>
+    <w:lsdException w:name="Colorful Grid Accent 2" w:uiPriority="73"/>
+    <w:lsdException w:name="Light Shading Accent 3" w:uiPriority="60"/>
+    <w:lsdException w:name="Light List Accent 3" w:uiPriority="61"/>
+    <w:lsdException w:name="Light Grid Accent 3" w:uiPriority="62"/>
+    <w:lsdException w:name="Medium Shading 1 Accent 3" w:uiPriority="63"/>
+    <w:lsdException w:name="Medium Shading 2 Accent 3" w:uiPriority="64"/>
+    <w:lsdException w:name="Medium List 1 Accent 3" w:uiPriority="65"/>
+    <w:lsdException w:name="Medium List 2 Accent 3" w:uiPriority="66"/>
+    <w:lsdException w:name="Medium Grid 1 Accent 3" w:uiPriority="67"/>
+    <w:lsdException w:name="Medium Grid 2 Accent 3" w:uiPriority="68"/>
+    <w:lsdException w:name="Medium Grid 3 Accent 3" w:uiPriority="69"/>
+    <w:lsdException w:name="Dark List Accent 3" w:uiPriority="70"/>
+    <w:lsdException w:name="Colorful Shading Accent 3" w:uiPriority="71"/>
+    <w:lsdException w:name="Colorful List Accent 3" w:uiPriority="72"/>
+    <w:lsdException w:name="Colorful Grid Accent 3" w:uiPriority="73"/>
+    <w:lsdException w:name="Light Shading Accent 4" w:uiPriority="60"/>
+    <w:lsdException w:name="Light List Accent 4" w:uiPriority="61"/>
+    <w:lsdException w:name="Light Grid Accent 4" w:uiPriority="62"/>
+    <w:lsdException w:name="Medium Shading 1 Accent 4" w:uiPriority="63"/>
+    <w:lsdException w:name="Medium Shading 2 Accent 4" w:uiPriority="64"/>
+    <w:lsdException w:name="Medium List 1 Accent 4" w:uiPriority="65"/>
+    <w:lsdException w:name="Medium List 2 Accent 4" w:uiPriority="66"/>
+    <w:lsdException w:name="Medium Grid 1 Accent 4" w:uiPriority="67"/>
+    <w:lsdException w:name="Medium Grid 2 Accent 4" w:uiPriority="68"/>
+    <w:lsdException w:name="Medium Grid 3 Accent 4" w:uiPriority="69"/>
+    <w:lsdException w:name="Dark List Accent 4" w:uiPriority="70"/>
+    <w:lsdException w:name="Colorful Shading Accent 4" w:uiPriority="71"/>
+    <w:lsdException w:name="Colorful List Accent 4" w:uiPriority="72"/>
+    <w:lsdException w:name="Colorful Grid Accent 4" w:uiPriority="73"/>
+    <w:lsdException w:name="Light Shading Accent 5" w:uiPriority="60"/>
+    <w:lsdException w:name="Light List Accent 5" w:uiPriority="61"/>
+    <w:lsdException w:name="Light Grid Accent 5" w:uiPriority="62"/>
+    <w:lsdException w:name="Medium Shading 1 Accent 5" w:uiPriority="63"/>
+    <w:lsdException w:name="Medium Shading 2 Accent 5" w:uiPriority="64"/>
+    <w:lsdException w:name="Medium List 1 Accent 5" w:uiPriority="65"/>
+    <w:lsdException w:name="Medium List 2 Accent 5" w:uiPriority="66"/>
+    <w:lsdException w:name="Medium Grid 1 Accent 5" w:uiPriority="67"/>
+    <w:lsdException w:name="Medium Grid 2 Accent 5" w:uiPriority="68"/>
+    <w:lsdException w:name="Medium Grid 3 Accent 5" w:uiPriority="69"/>
+    <w:lsdException w:name="Dark List Accent 5" w:uiPriority="70"/>
+    <w:lsdException w:name="Colorful Shading Accent 5" w:uiPriority="71"/>
+    <w:lsdException w:name="Colorful List Accent 5" w:uiPriority="72"/>
+    <w:lsdException w:name="Colorful Grid Accent 5" w:uiPriority="73"/>
+    <w:lsdException w:name="Light Shading Accent 6" w:uiPriority="60"/>
+    <w:lsdException w:name="Light List Accent 6" w:uiPriority="61"/>
+    <w:lsdException w:name="Light Grid Accent 6" w:uiPriority="62"/>
+    <w:lsdException w:name="Medium Shading 1 Accent 6" w:uiPriority="63"/>
+    <w:lsdException w:name="Medium Shading 2 Accent 6" w:uiPriority="64"/>
+    <w:lsdException w:name="Medium List 1 Accent 6" w:uiPriority="65"/>
+    <w:lsdException w:name="Medium List 2 Accent 6" w:uiPriority="66"/>
+    <w:lsdException w:name="Medium Grid 1 Accent 6" w:uiPriority="67"/>
+    <w:lsdException w:name="Medium Grid 2 Accent 6" w:uiPriority="68"/>
+    <w:lsdException w:name="Medium Grid 3 Accent 6" w:uiPriority="69"/>
+    <w:lsdException w:name="Dark List Accent 6" w:uiPriority="70"/>
+    <w:lsdException w:name="Colorful Shading Accent 6" w:uiPriority="71"/>
+    <w:lsdException w:name="Colorful List Accent 6" w:uiPriority="72"/>
+    <w:lsdException w:name="Colorful Grid Accent 6" w:uiPriority="73"/>
+    <w:lsdException w:name="Subtle Emphasis" w:uiPriority="19" w:qFormat="1"/>
+    <w:lsdException w:name="Intense Emphasis" w:uiPriority="21" w:qFormat="1"/>
+    <w:lsdException w:name="Subtle Reference" w:uiPriority="31" w:qFormat="1"/>
+    <w:lsdException w:name="Intense Reference" w:uiPriority="32" w:qFormat="1"/>
+    <w:lsdException w:name="Book Title" w:uiPriority="33" w:qFormat="1"/>
+    <w:lsdException w:name="Bibliography" w:semiHidden="1" w:uiPriority="37" w:unhideWhenUsed="1"/>
+    <w:lsdException w:name="TOC Heading" w:semiHidden="1" w:uiPriority="39" w:unhideWhenUsed="1" w:qFormat="1"/>
+    <w:lsdException w:name="Plain Table 1" w:uiPriority="41"/>
+    <w:lsdException w:name="Plain Table 2" w:uiPriority="42"/>
+    <w:lsdException w:name="Plain Table 3" w:uiPriority="43"/>
+    <w:lsdException w:name="Plain Table 4" w:uiPriority="44"/>
+    <w:lsdException w:name="Plain Table 5" w:uiPriority="45"/>
+    <w:lsdException w:name="Grid Table Light" w:uiPriority="40"/>
+    <w:lsdException w:name="Grid Table 1 Light" w:uiPriority="46"/>
+    <w:lsdException w:name="Grid Table 2" w:uiPriority="47"/>
+    <w:lsdException w:name="Grid Table 3" w:uiPriority="48"/>
+    <w:lsdException w:name="Grid Table 4" w:uiPriority="49"/>
+    <w:lsdException w:name="Grid Table 5 Dark" w:uiPriority="50"/>
+    <w:lsdException w:name="Grid Table 6 Colorful" w:uiPriority="51"/>
+    <w:lsdException w:name="Grid Table 7 Colorful" w:uiPriority="52"/>
+    <w:lsdException w:name="Grid Table 1 Light Accent 1" w:uiPriority="46"/>
+    <w:lsdException w:name="Grid Table 2 Accent 1" w:uiPriority="47"/>
+    <w:lsdException w:name="Grid Table 3 Accent 1" w:uiPriority="48"/>
+    <w:lsdException w:name="Grid Table 4 Accent 1" w:uiPriority="49"/>
+    <w:lsdException w:name="Grid Table 5 Dark Accent 1" w:uiPriority="50"/>
+    <w:lsdException w:name="Grid Table 6 Colorful Accent 1" w:uiPriority="51"/>
+    <w:lsdException w:name="Grid Table 7 Colorful Accent 1" w:uiPriority="52"/>
+    <w:lsdException w:name="Grid Table 1 Light Accent 2" w:uiPriority="46"/>
+    <w:lsdException w:name="Grid Table 2 Accent 2" w:uiPriority="47"/>
+    <w:lsdException w:name="Grid Table 3 Accent 2" w:uiPriority="48"/>
+    <w:lsdException w:name="Grid Table 4 Accent 2" w:uiPriority="49"/>
+    <w:lsdException w:name="Grid Table 5 Dark Accent 2" w:uiPriority="50"/>
+    <w:lsdException w:name="Grid Table 6 Colorful Accent 2" w:uiPriority="51"/>
+    <w:lsdException w:name="Grid Table 7 Colorful Accent 2" w:uiPriority="52"/>
+    <w:lsdException w:name="Grid Table 1 Light Accent 3" w:uiPriority="46"/>
+    <w:lsdException w:name="Grid Table 2 Accent 3" w:uiPriority="47"/>
+    <w:lsdException w:name="Grid Table 3 Accent 3" w:uiPriority="48"/>
+    <w:lsdException w:name="Grid Table 4 Accent 3" w:uiPriority="49"/>
+    <w:lsdException w:name="Grid Table 5 Dark Accent 3" w:uiPriority="50"/>
+    <w:lsdException w:name="Grid Table 6 Colorful Accent 3" w:uiPriority="51"/>
+    <w:lsdException w:name="Grid Table 7 Colorful Accent 3" w:uiPriority="52"/>
+    <w:lsdException w:name="Grid Table 1 Light Accent 4" w:uiPriority="46"/>
+    <w:lsdException w:name="Grid Table 2 Accent 4" w:uiPriority="47"/>
+    <w:lsdException w:name="Grid Table 3 Accent 4" w:uiPriority="48"/>
+    <w:lsdException w:name="Grid Table 4 Accent 4" w:uiPriority="49"/>
+    <w:lsdException w:name="Grid Table 5 Dark Accent 4" w:uiPriority="50"/>
+    <w:lsdException w:name="Grid Table 6 Colorful Accent 4" w:uiPriority="51"/>
+    <w:lsdException w:name="Grid Table 7 Colorful Accent 4" w:uiPriority="52"/>
+    <w:lsdException w:name="Grid Table 1 Light Accent 5" w:uiPriority="46"/>
+    <w:lsdException w:name="Grid Table 2 Accent 5" w:uiPriority="47"/>
+    <w:lsdException w:name="Grid Table 3 Accent 5" w:uiPriority="48"/>
+    <w:lsdException w:name="Grid Table 4 Accent 5" w:uiPriority="49"/>
+    <w:lsdException w:name="Grid Table 5 Dark Accent 5" w:uiPriority="50"/>
+    <w:lsdException w:name="Grid Table 6 Colorful Accent 5" w:uiPriority="51"/>
+    <w:lsdException w:name="Grid Table 7 Colorful Accent 5" w:uiPriority="52"/>
+    <w:lsdException w:name="Grid Table 1 Light Accent 6" w:uiPriority="46"/>
+    <w:lsdException w:name="Grid Table 2 Accent 6" w:uiPriority="47"/>
+    <w:lsdException w:name="Grid Table 3 Accent 6" w:uiPriority="48"/>
+    <w:lsdException w:name="Grid Table 4 Accent 6" w:uiPriority="49"/>
+    <w:lsdException w:name="Grid Table 5 Dark Accent 6" w:uiPriority="50"/>
+    <w:lsdException w:name="Grid Table 6 Colorful Accent 6" w:uiPriority="51"/>
+    <w:lsdException w:name="Grid Table 7 Colorful Accent 6" w:uiPriority="52"/>
+    <w:lsdException w:name="List Table 1 Light" w:uiPriority="46"/>
+    <w:lsdException w:name="List Table 2" w:uiPriority="47"/>
+    <w:lsdException w:name="List Table 3" w:uiPriority="48"/>
+    <w:lsdException w:name="List Table 4" w:uiPriority="49"/>
+    <w:lsdException w:name="List Table 5 Dark" w:uiPriority="50"/>
+    <w:lsdException w:name="List Table 6 Colorful" w:uiPriority="51"/>
+    <w:lsdException w:name="List Table 7 Colorful" w:uiPriority="52"/>
+    <w:lsdException w:name="List Table 1 Light Accent 1" w:uiPriority="46"/>
+    <w:lsdException w:name="List Table 2 Accent 1" w:uiPriority="47"/>
+    <w:lsdException w:name="List Table 3 Accent 1" w:uiPriority="48"/>
+    <w:lsdException w:name="List Table 4 Accent 1" w:uiPriority="49"/>
+    <w:lsdException w:name="List Table 5 Dark Accent 1" w:uiPriority="50"/>
+    <w:lsdException w:name="List Table 6 Colorful Accent 1" w:uiPriority="51"/>
+    <w:lsdException w:name="List Table 7 Colorful Accent 1" w:uiPriority="52"/>
+    <w:lsdException w:name="List Table 1 Light Accent 2" w:uiPriority="46"/>
+    <w:lsdException w:name="List Table 2 Accent 2" w:uiPriority="47"/>
+    <w:lsdException w:name="List Table 3 Accent 2" w:uiPriority="48"/>
+    <w:lsdException w:name="List Table 4 Accent 2" w:uiPriority="49"/>
+    <w:lsdException w:name="List Table 5 Dark Accent 2" w:uiPriority="50"/>
+    <w:lsdException w:name="List Table 6 Colorful Accent 2" w:uiPriority="51"/>
+    <w:lsdException w:name="List Table 7 Colorful Accent 2" w:uiPriority="52"/>
+    <w:lsdException w:name="List Table 1 Light Accent 3" w:uiPriority="46"/>
+    <w:lsdException w:name="List Table 2 Accent 3" w:uiPriority="47"/>
+    <w:lsdException w:name="List Table 3 Accent 3" w:uiPriority="48"/>
+    <w:lsdException w:name="List Table 4 Accent 3" w:uiPriority="49"/>
+    <w:lsdException w:name="List Table 5 Dark Accent 3" w:uiPriority="50"/>
+    <w:lsdException w:name="List Table 6 Colorful Accent 3" w:uiPriority="51"/>
+    <w:lsdException w:name="List Table 7 Colorful Accent 3" w:uiPriority="52"/>
+    <w:lsdException w:name="List Table 1 Light Accent 4" w:uiPriority="46"/>
+    <w:lsdException w:name="List Table 2 Accent 4" w:uiPriority="47"/>
+    <w:lsdException w:name="List Table 3 Accent 4" w:uiPriority="48"/>
+    <w:lsdException w:name="List Table 4 Accent 4" w:uiPriority="49"/>
+    <w:lsdException w:name="List Table 5 Dark Accent 4" w:uiPriority="50"/>
+    <w:lsdException w:name="List Table 6 Colorful Accent 4" w:uiPriority="51"/>
+    <w:lsdException w:name="List Table 7 Colorful Accent 4" w:uiPriority="52"/>
+    <w:lsdException w:name="List Table 1 Light Accent 5" w:uiPriority="46"/>
+    <w:lsdException w:name="List Table 2 Accent 5" w:uiPriority="47"/>
+    <w:lsdException w:name="List Table 3 Accent 5" w:uiPriority="48"/>
+    <w:lsdException w:name="List Table 4 Accent 5" w:uiPriority="49"/>
+    <w:lsdException w:name="List Table 5 Dark Accent 5" w:uiPriority="50"/>
+    <w:lsdException w:name="List Table 6 Colorful Accent 5" w:uiPriority="51"/>
+    <w:lsdException w:name="List Table 7 Colorful Accent 5" w:uiPriority="52"/>
+    <w:lsdException w:name="List Table 1 Light Accent 6" w:uiPriority="46"/>
+    <w:lsdException w:name="List Table 2 Accent 6" w:uiPriority="47"/>
+    <w:lsdException w:name="List Table 3 Accent 6" w:uiPriority="48"/>
+    <w:lsdException w:name="List Table 4 Accent 6" w:uiPriority="49"/>
+    <w:lsdException w:name="List Table 5 Dark Accent 6" w:uiPriority="50"/>
+    <w:lsdException w:name="List Table 6 Colorful Accent 6" w:uiPriority="51"/>
+    <w:lsdException w:name="List Table 7 Colorful Accent 6" w:uiPriority="52"/>
+    <w:lsdException w:name="Mention" w:semiHidden="1" w:unhideWhenUsed="1"/>
+    <w:lsdException w:name="Smart Hyperlink" w:semiHidden="1" w:unhideWhenUsed="1"/>
+    <w:lsdException w:name="Hashtag" w:semiHidden="1" w:unhideWhenUsed="1"/>
+    <w:lsdException w:name="Unresolved Mention" w:semiHidden="1" w:unhideWhenUsed="1"/>
   </w:latentStyles>
-  <w:style w:type="paragraph" w:default="1" w:styleId="1">
+  <w:style w:type="paragraph" w:default="1" w:styleId="Normal">
     <w:name w:val="Normal"/>
     <w:qFormat/>
-    <w:uiPriority w:val="0"/>
-    <w:pPr>
-      <w:spacing w:after="160" w:line="259" w:lineRule="auto"/>
-    </w:pPr>
     <w:rPr>
-      <w:rFonts w:asciiTheme="minorHAnsi" w:hAnsiTheme="minorHAnsi" w:eastAsiaTheme="minorHAnsi" w:cstheme="minorBidi"/>
+      <w:rFonts w:asciiTheme="minorHAnsi" w:eastAsiaTheme="minorHAnsi" w:hAnsiTheme="minorHAnsi" w:cstheme="minorBidi"/>
       <w:sz w:val="22"/>
       <w:szCs w:val="22"/>
-      <w:lang w:val="en-CA" w:eastAsia="en-US" w:bidi="ar-SA"/>
+      <w:lang w:eastAsia="en-US"/>
     </w:rPr>
   </w:style>
-  <w:style w:type="character" w:default="1" w:styleId="3">
+  <w:style w:type="character" w:default="1" w:styleId="DefaultParagraphFont">
     <w:name w:val="Default Paragraph Font"/>
+    <w:uiPriority w:val="1"/>
     <w:semiHidden/>
     <w:unhideWhenUsed/>
-    <w:qFormat/>
-    <w:uiPriority w:val="1"/>
   </w:style>
-  <w:style w:type="table" w:default="1" w:styleId="2">
+  <w:style w:type="table" w:default="1" w:styleId="TableNormal">
     <w:name w:val="Normal Table"/>
+    <w:uiPriority w:val="99"/>
     <w:semiHidden/>
     <w:unhideWhenUsed/>
-    <w:qFormat/>
-    <w:uiPriority w:val="99"/>
     <w:tblPr>
-      <w:tblLayout w:type="fixed"/>
+      <w:tblInd w:w="0" w:type="dxa"/>
       <w:tblCellMar>
         <w:top w:w="0" w:type="dxa"/>
         <w:left w:w="108" w:type="dxa"/>
@@ -3086,56 +3295,52 @@
       </w:tblCellMar>
     </w:tblPr>
   </w:style>
-  <w:style w:type="character" w:styleId="4">
+  <w:style w:type="numbering" w:default="1" w:styleId="NoList">
+    <w:name w:val="No List"/>
+    <w:uiPriority w:val="99"/>
+    <w:semiHidden/>
+    <w:unhideWhenUsed/>
+  </w:style>
+  <w:style w:type="character" w:styleId="FollowedHyperlink">
     <w:name w:val="FollowedHyperlink"/>
-    <w:basedOn w:val="3"/>
+    <w:basedOn w:val="DefaultParagraphFont"/>
+    <w:uiPriority w:val="99"/>
     <w:semiHidden/>
     <w:unhideWhenUsed/>
     <w:qFormat/>
-    <w:uiPriority w:val="99"/>
     <w:rPr>
       <w:color w:val="954F72" w:themeColor="followedHyperlink"/>
       <w:u w:val="single"/>
-      <w14:textFill>
-        <w14:solidFill>
-          <w14:schemeClr w14:val="folHlink"/>
-        </w14:solidFill>
-      </w14:textFill>
     </w:rPr>
   </w:style>
-  <w:style w:type="character" w:styleId="5">
+  <w:style w:type="character" w:styleId="Hyperlink">
     <w:name w:val="Hyperlink"/>
-    <w:basedOn w:val="3"/>
+    <w:basedOn w:val="DefaultParagraphFont"/>
+    <w:uiPriority w:val="99"/>
     <w:unhideWhenUsed/>
     <w:qFormat/>
-    <w:uiPriority w:val="99"/>
     <w:rPr>
       <w:color w:val="0563C1" w:themeColor="hyperlink"/>
       <w:u w:val="single"/>
-      <w14:textFill>
-        <w14:solidFill>
-          <w14:schemeClr w14:val="hlink"/>
-        </w14:solidFill>
-      </w14:textFill>
     </w:rPr>
   </w:style>
-  <w:style w:type="character" w:customStyle="1" w:styleId="6">
-    <w:name w:val="Unresolved Mention"/>
-    <w:basedOn w:val="3"/>
+  <w:style w:type="character" w:customStyle="1" w:styleId="UnresolvedMention1">
+    <w:name w:val="Unresolved Mention1"/>
+    <w:basedOn w:val="DefaultParagraphFont"/>
+    <w:uiPriority w:val="99"/>
     <w:semiHidden/>
     <w:unhideWhenUsed/>
     <w:qFormat/>
-    <w:uiPriority w:val="99"/>
     <w:rPr>
       <w:color w:val="605E5C"/>
       <w:shd w:val="clear" w:color="auto" w:fill="E1DFDD"/>
     </w:rPr>
   </w:style>
-  <w:style w:type="paragraph" w:styleId="7">
+  <w:style w:type="paragraph" w:styleId="ListParagraph">
     <w:name w:val="List Paragraph"/>
-    <w:basedOn w:val="1"/>
+    <w:basedOn w:val="Normal"/>
+    <w:uiPriority w:val="34"/>
     <w:qFormat/>
-    <w:uiPriority w:val="34"/>
     <w:pPr>
       <w:ind w:left="720"/>
       <w:contextualSpacing/>
@@ -3396,6 +3601,7 @@
     </a:fmtScheme>
   </a:themeElements>
   <a:objectDefaults/>
+  <a:extraClrSchemeLst/>
 </a:theme>
 </file>
 

</xml_diff>